<commit_message>
docs: update contextual repor
</commit_message>
<xml_diff>
--- a/4-research-works/1-0-contextual-report-developed.docx
+++ b/4-research-works/1-0-contextual-report-developed.docx
@@ -30,35 +30,7 @@
         <w:rPr>
           <w:rFonts w:asciiTheme="minorHAnsi" w:hAnsiTheme="minorHAnsi" w:cstheme="minorHAnsi"/>
         </w:rPr>
-        <w:t xml:space="preserve">This project is aimed to propose a computerized system to provide a solution to the following topic "Human Elephant Conflicts". As a sustainable solution for this problem, this research proposes the following early-warning system to be developed "An Artificial Intelligence-based Human Elephant Conflict Mitigation System." Sri Lanka is famous for wild animals and their natural beauty. Elephants are one of the critical components of Sri Lankan tourism. However, human-wild elephant conflicts are the most frequently reported issue in rural areas of our country. Several lives and properties have been lost due to past conflicts between humans and elephants. The idea of the proposed system is a bit complex. But, it is very straightforward to understand that this system is going to perform the following methodology to prevent human-elephant conflicts: At first, this system will process the video(frame by frame) from CCTV / wildlife camera traps devices and try to discover elephants in video frames, and if it is found, then it sends an early warning message to the corresponding village with the current GPS location (Where the elephant is identified) to alert the village people to take actions to prevent damage. This system uses external methods to block (scare) elephants, such as the artificial sounds of buzzing bees and monkeys; a study shows that elephants are a bit afraid of buzzing bees and monkeys' sounds. Therefore, this system will play those sounds artificially to take action to prevent elephants from entering the village while sending an early warning message to the corresponding village people's mobile phones with the GPS location. Currently, the government is using the electric fence methodology to block elephants from entering villages. However, elephants </w:t>
-      </w:r>
-      <w:proofErr w:type="gramStart"/>
-      <w:r>
-        <w:rPr>
-          <w:rFonts w:asciiTheme="minorHAnsi" w:hAnsiTheme="minorHAnsi" w:cstheme="minorHAnsi"/>
-        </w:rPr>
-        <w:t>are capable of breaking</w:t>
-      </w:r>
-      <w:proofErr w:type="gramEnd"/>
-      <w:r>
-        <w:rPr>
-          <w:rFonts w:asciiTheme="minorHAnsi" w:hAnsiTheme="minorHAnsi" w:cstheme="minorHAnsi"/>
-        </w:rPr>
-        <w:t xml:space="preserve"> the fence and entering villages. Now, there is no intelligence camera to take over the process of alerting people and scaring elephants; in some places, there are no electric fences, and they cannot be installed in paddy field areas. In some rural parts of Sri Lanka, this task is assigned to real humans; their job is to monitor/watch for elephants in the middle of paddy fields or sitting in jungles during the nighttime like a watchman; if they find elephants, they will alert the village people and let them take actions, this is one of the problems that this project is aimed to sort out. This research is trying to build an Artificial Intelligence-based system that </w:t>
-      </w:r>
-      <w:proofErr w:type="gramStart"/>
-      <w:r>
-        <w:rPr>
-          <w:rFonts w:asciiTheme="minorHAnsi" w:hAnsiTheme="minorHAnsi" w:cstheme="minorHAnsi"/>
-        </w:rPr>
-        <w:t>is capable of sending</w:t>
-      </w:r>
-      <w:proofErr w:type="gramEnd"/>
-      <w:r>
-        <w:rPr>
-          <w:rFonts w:asciiTheme="minorHAnsi" w:hAnsiTheme="minorHAnsi" w:cstheme="minorHAnsi"/>
-        </w:rPr>
-        <w:t xml:space="preserve"> early warning messages and blocking elephants from entering villages using some external methodologies as mentioned above. As technological tools, this project will use </w:t>
+        <w:t xml:space="preserve">This project is aimed to propose a computerized system to provide a solution to the following topic "Human Elephant Conflicts". As a sustainable solution for this problem, this research proposes the following early-warning system to be developed "An Artificial Intelligence-based Human Elephant Conflict Mitigation System." Sri Lanka is famous for wild animals and their natural beauty. Elephants are one of the critical components of Sri Lankan tourism. However, human-wild elephant conflicts are the most frequently reported issue in rural areas of our country. Several lives and properties have been lost due to past conflicts between humans and elephants. The idea of the proposed system is a bit complex. But, it is very straightforward to understand that this system is going to perform the following methodology to prevent human-elephant conflicts: At first, this system will process the video(frame by frame) from CCTV / wildlife camera traps devices and try to discover elephants in video frames, and if it is found, then it sends an early warning message to the corresponding village with the current GPS location (Where the elephant is identified) to alert the village people to take actions to prevent damage. This system uses external methods to block (scare) elephants, such as the artificial sounds of buzzing bees and monkeys; a study shows that elephants are a bit afraid of buzzing bees and monkeys' sounds. Therefore, this system will play those sounds artificially to take action to prevent elephants from entering the village while sending an early warning message to the corresponding village people's mobile phones with the GPS location. Currently, the government is using the electric fence methodology to block elephants from entering villages. However, elephants are capable of breaking the fence and entering villages. Now, there is no intelligence camera to take over the process of alerting people and scaring elephants; in some places, there are no electric fences, and they cannot be installed in paddy field areas. In some rural parts of Sri Lanka, this task is assigned to real humans; their job is to monitor/watch for elephants in the middle of paddy fields or sitting in jungles during the nighttime like a watchman; if they find elephants, they will alert the village people and let them take actions, this is one of the problems that this project is aimed to sort out. This research is trying to build an Artificial Intelligence-based system that is capable of sending early warning messages and blocking elephants from entering villages using some external methodologies as mentioned above. As technological tools, this project will use </w:t>
       </w:r>
       <w:r>
         <w:rPr>
@@ -203,15 +175,7 @@
           <w:sz w:val="24"/>
           <w:szCs w:val="24"/>
         </w:rPr>
-        <w:t xml:space="preserve">project's aim, objective, and sub-objective, clearly defined the aim and ultimate scope of the proposed </w:t>
-      </w:r>
-      <w:proofErr w:type="gramStart"/>
-      <w:r>
-        <w:rPr>
-          <w:sz w:val="24"/>
-          <w:szCs w:val="24"/>
-        </w:rPr>
-        <w:t>project</w:t>
+        <w:t>project's aim, objective, and sub-objective, clearly defined the aim and ultimate scope of the proposed project</w:t>
       </w:r>
       <w:r>
         <w:rPr>
@@ -227,7 +191,6 @@
         </w:rPr>
         <w:t xml:space="preserve"> and</w:t>
       </w:r>
-      <w:proofErr w:type="gramEnd"/>
       <w:r>
         <w:rPr>
           <w:sz w:val="24"/>
@@ -1972,30 +1935,14 @@
           <w:rFonts w:asciiTheme="minorHAnsi" w:hAnsiTheme="minorHAnsi" w:cstheme="minorHAnsi"/>
           <w:color w:val="000000"/>
         </w:rPr>
-        <w:t xml:space="preserve">Able to block elephants via playing artificial sounds </w:t>
-      </w:r>
-      <w:proofErr w:type="gramStart"/>
-      <w:r>
-        <w:rPr>
-          <w:rFonts w:asciiTheme="minorHAnsi" w:hAnsiTheme="minorHAnsi" w:cstheme="minorHAnsi"/>
-          <w:color w:val="000000"/>
-        </w:rPr>
-        <w:t xml:space="preserve">of  </w:t>
+        <w:t xml:space="preserve">Able to block elephants via playing artificial sounds of  </w:t>
       </w:r>
       <w:r>
         <w:rPr>
           <w:rFonts w:asciiTheme="minorHAnsi" w:hAnsiTheme="minorHAnsi" w:cstheme="minorHAnsi"/>
           <w:color w:val="0E101A"/>
         </w:rPr>
-        <w:t>buzzing</w:t>
-      </w:r>
-      <w:proofErr w:type="gramEnd"/>
-      <w:r>
-        <w:rPr>
-          <w:rFonts w:asciiTheme="minorHAnsi" w:hAnsiTheme="minorHAnsi" w:cstheme="minorHAnsi"/>
-          <w:color w:val="0E101A"/>
-        </w:rPr>
-        <w:t xml:space="preserve"> bees and monkeys.</w:t>
+        <w:t>buzzing bees and monkeys.</w:t>
       </w:r>
     </w:p>
     <w:p>
@@ -2096,7 +2043,12 @@
           <w:szCs w:val="22"/>
         </w:rPr>
       </w:pPr>
-      <w:r>
+    </w:p>
+    <w:p>
+      <w:pPr>
+        <w:pStyle w:val="NormalWeb"/>
+        <w:spacing w:line="360" w:lineRule="auto"/>
+        <w:jc w:val="both"/>
         <w:rPr>
           <w:rFonts w:ascii="Arial" w:hAnsi="Arial" w:cs="Arial"/>
           <w:b/>
@@ -2105,8 +2057,7 @@
           <w:sz w:val="22"/>
           <w:szCs w:val="22"/>
         </w:rPr>
-        <w:t>Description of the artifact</w:t>
-      </w:r>
+      </w:pPr>
     </w:p>
     <w:p>
       <w:pPr>
@@ -2114,75 +2065,14 @@
         <w:spacing w:line="360" w:lineRule="auto"/>
         <w:jc w:val="both"/>
         <w:rPr>
-          <w:rFonts w:ascii="Calibri" w:hAnsi="Calibri" w:cs="Calibri"/>
-        </w:rPr>
-      </w:pPr>
-      <w:r>
-        <w:rPr>
-          <w:rFonts w:ascii="Calibri" w:hAnsi="Calibri" w:cs="Calibri"/>
-        </w:rPr>
-        <w:t>In Sri Lanka</w:t>
-      </w:r>
-      <w:r>
-        <w:rPr>
-          <w:rFonts w:ascii="Calibri" w:hAnsi="Calibri" w:cs="Calibri"/>
-        </w:rPr>
-        <w:t>, t</w:t>
-      </w:r>
-      <w:r>
-        <w:rPr>
-          <w:rFonts w:ascii="Calibri" w:hAnsi="Calibri" w:cs="Calibri"/>
-        </w:rPr>
-        <w:t xml:space="preserve">here is no </w:t>
-      </w:r>
-      <w:r>
-        <w:rPr>
-          <w:rFonts w:ascii="Calibri" w:hAnsi="Calibri" w:cs="Calibri"/>
-        </w:rPr>
-        <w:t>solid solution</w:t>
-      </w:r>
-      <w:r>
-        <w:rPr>
-          <w:rFonts w:ascii="Calibri" w:hAnsi="Calibri" w:cs="Calibri"/>
-        </w:rPr>
-        <w:t xml:space="preserve"> for this problem</w:t>
-      </w:r>
-      <w:r>
-        <w:rPr>
-          <w:rFonts w:ascii="Calibri" w:hAnsi="Calibri" w:cs="Calibri"/>
-        </w:rPr>
-        <w:t xml:space="preserve">; this project tries to implement artificial intelligence technology-based solutions for </w:t>
-      </w:r>
-      <w:r>
-        <w:rPr>
-          <w:rFonts w:ascii="Calibri" w:hAnsi="Calibri" w:cs="Calibri"/>
-        </w:rPr>
-        <w:t>human-elephant conflicts</w:t>
-      </w:r>
-      <w:r>
-        <w:rPr>
-          <w:rFonts w:ascii="Calibri" w:hAnsi="Calibri" w:cs="Calibri"/>
-        </w:rPr>
-        <w:t>. There are many similar technological solutions, but none</w:t>
-      </w:r>
-      <w:r>
-        <w:rPr>
-          <w:rFonts w:ascii="Calibri" w:hAnsi="Calibri" w:cs="Calibri"/>
-        </w:rPr>
-        <w:t xml:space="preserve"> of them</w:t>
-      </w:r>
-      <w:r>
-        <w:rPr>
-          <w:rFonts w:ascii="Calibri" w:hAnsi="Calibri" w:cs="Calibri"/>
-        </w:rPr>
-        <w:t xml:space="preserve"> are in operation except the electric fence method; in Sri Lanka, many innovators are building IoT-based technologies for this problem;</w:t>
-      </w:r>
-      <w:r>
-        <w:rPr>
-          <w:rFonts w:ascii="Calibri" w:hAnsi="Calibri" w:cs="Calibri"/>
-        </w:rPr>
-        <w:t xml:space="preserve"> however, this research introduces artificial intelligence technology and tries to automate a manual process by machines. </w:t>
-      </w:r>
+          <w:rFonts w:ascii="Arial" w:hAnsi="Arial" w:cs="Arial"/>
+          <w:b/>
+          <w:bCs/>
+          <w:color w:val="000000"/>
+          <w:sz w:val="22"/>
+          <w:szCs w:val="22"/>
+        </w:rPr>
+      </w:pPr>
     </w:p>
     <w:p>
       <w:pPr>
@@ -2190,15 +2080,14 @@
         <w:spacing w:line="360" w:lineRule="auto"/>
         <w:jc w:val="both"/>
         <w:rPr>
-          <w:rFonts w:ascii="Calibri" w:hAnsi="Calibri" w:cs="Calibri"/>
-        </w:rPr>
-      </w:pPr>
-      <w:r>
-        <w:rPr>
-          <w:rFonts w:ascii="Calibri" w:hAnsi="Calibri" w:cs="Calibri"/>
-        </w:rPr>
-        <w:t xml:space="preserve">This artifact tries to automate the following problem statement in some rural parts of Sri Lanka during the nighttime daytime; a man will be assigned to a task to watch for elephants, especially in the nighttime, that watchman (usually a farmer) needs to watch for elephants if the elephant comes, that watchman needs to report to the nearest villages as an early warning alert. </w:t>
-      </w:r>
+          <w:rFonts w:ascii="Arial" w:hAnsi="Arial" w:cs="Arial"/>
+          <w:b/>
+          <w:bCs/>
+          <w:color w:val="000000"/>
+          <w:sz w:val="22"/>
+          <w:szCs w:val="22"/>
+        </w:rPr>
+      </w:pPr>
     </w:p>
     <w:p>
       <w:pPr>
@@ -2206,15 +2095,14 @@
         <w:spacing w:line="360" w:lineRule="auto"/>
         <w:jc w:val="both"/>
         <w:rPr>
-          <w:rFonts w:ascii="Calibri" w:hAnsi="Calibri" w:cs="Calibri"/>
-        </w:rPr>
-      </w:pPr>
-      <w:r>
-        <w:rPr>
-          <w:rFonts w:ascii="Calibri" w:hAnsi="Calibri" w:cs="Calibri"/>
-        </w:rPr>
-        <w:t xml:space="preserve">This research is willing to replace this process with artificial intelligence technology, that this research implements an AI technology that could do the same process with machines without manpower. </w:t>
-      </w:r>
+          <w:rFonts w:ascii="Arial" w:hAnsi="Arial" w:cs="Arial"/>
+          <w:b/>
+          <w:bCs/>
+          <w:color w:val="000000"/>
+          <w:sz w:val="22"/>
+          <w:szCs w:val="22"/>
+        </w:rPr>
+      </w:pPr>
     </w:p>
     <w:p>
       <w:pPr>
@@ -2222,113 +2110,14 @@
         <w:spacing w:line="360" w:lineRule="auto"/>
         <w:jc w:val="both"/>
         <w:rPr>
-          <w:rFonts w:ascii="Calibri" w:hAnsi="Calibri" w:cs="Calibri"/>
-        </w:rPr>
-      </w:pPr>
-      <w:r>
-        <w:rPr>
-          <w:rFonts w:ascii="Calibri" w:hAnsi="Calibri" w:cs="Calibri"/>
-        </w:rPr>
-        <w:t xml:space="preserve">The artifact will be a computer-based artificial intelligence software program that </w:t>
-      </w:r>
-      <w:r>
-        <w:rPr>
-          <w:rFonts w:ascii="Calibri" w:hAnsi="Calibri" w:cs="Calibri"/>
-        </w:rPr>
-        <w:t>can see the elephant with computer vision technology and</w:t>
-      </w:r>
-      <w:r>
-        <w:rPr>
-          <w:rFonts w:ascii="Calibri" w:hAnsi="Calibri" w:cs="Calibri"/>
-        </w:rPr>
-        <w:t xml:space="preserve"> </w:t>
-      </w:r>
-      <w:proofErr w:type="gramStart"/>
-      <w:r>
-        <w:rPr>
-          <w:rFonts w:ascii="Calibri" w:hAnsi="Calibri" w:cs="Calibri"/>
-        </w:rPr>
-        <w:t>has the ability to</w:t>
-      </w:r>
-      <w:proofErr w:type="gramEnd"/>
-      <w:r>
-        <w:rPr>
-          <w:rFonts w:ascii="Calibri" w:hAnsi="Calibri" w:cs="Calibri"/>
-        </w:rPr>
-        <w:t xml:space="preserve"> </w:t>
-      </w:r>
-      <w:r>
-        <w:rPr>
-          <w:rFonts w:ascii="Calibri" w:hAnsi="Calibri" w:cs="Calibri"/>
-        </w:rPr>
-        <w:t>send an early warning message to the nearest villages to be alert</w:t>
-      </w:r>
-      <w:r>
-        <w:rPr>
-          <w:rFonts w:ascii="Calibri" w:hAnsi="Calibri" w:cs="Calibri"/>
-        </w:rPr>
-        <w:t>. This</w:t>
-      </w:r>
-      <w:r>
-        <w:rPr>
-          <w:rFonts w:ascii="Calibri" w:hAnsi="Calibri" w:cs="Calibri"/>
-        </w:rPr>
-        <w:t xml:space="preserve"> system will block the elephant</w:t>
-      </w:r>
-      <w:r>
-        <w:rPr>
-          <w:rFonts w:ascii="Calibri" w:hAnsi="Calibri" w:cs="Calibri"/>
-        </w:rPr>
-        <w:t>s from entering the villages</w:t>
-      </w:r>
-      <w:r>
-        <w:rPr>
-          <w:rFonts w:ascii="Calibri" w:hAnsi="Calibri" w:cs="Calibri"/>
-        </w:rPr>
-        <w:t xml:space="preserve"> </w:t>
-      </w:r>
-      <w:r>
-        <w:rPr>
-          <w:rFonts w:ascii="Calibri" w:hAnsi="Calibri" w:cs="Calibri"/>
-        </w:rPr>
-        <w:t>by</w:t>
-      </w:r>
-      <w:r>
-        <w:rPr>
-          <w:rFonts w:ascii="Calibri" w:hAnsi="Calibri" w:cs="Calibri"/>
-        </w:rPr>
-        <w:t xml:space="preserve"> playing </w:t>
-      </w:r>
-      <w:r>
-        <w:rPr>
-          <w:rFonts w:ascii="Calibri" w:hAnsi="Calibri" w:cs="Calibri"/>
-        </w:rPr>
-        <w:t>the artificial sounds</w:t>
-      </w:r>
-      <w:r>
-        <w:rPr>
-          <w:rFonts w:ascii="Calibri" w:hAnsi="Calibri" w:cs="Calibri"/>
-        </w:rPr>
-        <w:t xml:space="preserve"> of </w:t>
-      </w:r>
-      <w:r>
-        <w:rPr>
-          <w:rFonts w:ascii="Calibri" w:hAnsi="Calibri" w:cs="Calibri"/>
-        </w:rPr>
-        <w:t xml:space="preserve">a </w:t>
-      </w:r>
-      <w:r>
-        <w:rPr>
-          <w:rFonts w:ascii="Calibri" w:hAnsi="Calibri" w:cs="Calibri"/>
-        </w:rPr>
-        <w:t xml:space="preserve">buzzing </w:t>
-      </w:r>
-      <w:r>
-        <w:rPr>
-          <w:rFonts w:ascii="Calibri" w:hAnsi="Calibri" w:cs="Calibri"/>
-        </w:rPr>
-        <w:t xml:space="preserve">bee since the elephants are afraid of bees’ sounds. </w:t>
-      </w:r>
+          <w:rFonts w:ascii="Arial" w:hAnsi="Arial" w:cs="Arial"/>
+          <w:b/>
+          <w:bCs/>
+          <w:color w:val="000000"/>
+          <w:sz w:val="22"/>
+          <w:szCs w:val="22"/>
+        </w:rPr>
+      </w:pPr>
     </w:p>
     <w:p>
       <w:pPr>
@@ -2336,96 +2125,14 @@
         <w:spacing w:line="360" w:lineRule="auto"/>
         <w:jc w:val="both"/>
         <w:rPr>
-          <w:rFonts w:ascii="Calibri" w:hAnsi="Calibri" w:cs="Calibri"/>
-        </w:rPr>
-      </w:pPr>
-      <w:r>
-        <w:rPr>
-          <w:rFonts w:ascii="Calibri" w:hAnsi="Calibri" w:cs="Calibri"/>
-        </w:rPr>
-        <w:lastRenderedPageBreak/>
-        <w:t xml:space="preserve">Technically, </w:t>
-      </w:r>
-      <w:r>
-        <w:rPr>
-          <w:rFonts w:ascii="Calibri" w:hAnsi="Calibri" w:cs="Calibri"/>
-        </w:rPr>
-        <w:t>this system has two parts</w:t>
-      </w:r>
-      <w:r>
-        <w:rPr>
-          <w:rFonts w:ascii="Calibri" w:hAnsi="Calibri" w:cs="Calibri"/>
-        </w:rPr>
-        <w:t xml:space="preserve">: a </w:t>
-      </w:r>
-      <w:r>
-        <w:rPr>
-          <w:rFonts w:ascii="Calibri" w:hAnsi="Calibri" w:cs="Calibri"/>
-          <w:b/>
-          <w:bCs/>
-        </w:rPr>
-        <w:t>monitoring system</w:t>
-      </w:r>
-      <w:r>
-        <w:rPr>
-          <w:rFonts w:ascii="Calibri" w:hAnsi="Calibri" w:cs="Calibri"/>
-        </w:rPr>
-        <w:t xml:space="preserve"> and a </w:t>
-      </w:r>
-      <w:r>
-        <w:rPr>
-          <w:rFonts w:ascii="Calibri" w:hAnsi="Calibri" w:cs="Calibri"/>
-          <w:b/>
-          <w:bCs/>
-        </w:rPr>
-        <w:t>management panel</w:t>
-      </w:r>
-      <w:r>
-        <w:rPr>
-          <w:rFonts w:ascii="Calibri" w:hAnsi="Calibri" w:cs="Calibri"/>
-        </w:rPr>
-        <w:t xml:space="preserve">. The primary tasks of the </w:t>
-      </w:r>
-      <w:r>
-        <w:rPr>
-          <w:rFonts w:ascii="Calibri" w:hAnsi="Calibri" w:cs="Calibri"/>
-        </w:rPr>
-        <w:t>monitoring system</w:t>
-      </w:r>
-      <w:r>
-        <w:rPr>
-          <w:rFonts w:ascii="Calibri" w:hAnsi="Calibri" w:cs="Calibri"/>
-        </w:rPr>
-        <w:t xml:space="preserve"> are </w:t>
-      </w:r>
-      <w:r>
-        <w:rPr>
-          <w:rFonts w:ascii="Calibri" w:hAnsi="Calibri" w:cs="Calibri"/>
-          <w:b/>
-          <w:bCs/>
-        </w:rPr>
-        <w:t>looking for elephants</w:t>
-      </w:r>
-      <w:r>
-        <w:rPr>
-          <w:rFonts w:ascii="Calibri" w:hAnsi="Calibri" w:cs="Calibri"/>
-        </w:rPr>
-        <w:t xml:space="preserve"> by processing the vision from a camera source and </w:t>
-      </w:r>
-      <w:r>
-        <w:rPr>
-          <w:rFonts w:ascii="Calibri" w:hAnsi="Calibri" w:cs="Calibri"/>
-          <w:b/>
-          <w:bCs/>
-        </w:rPr>
-        <w:t>sending early warning messages</w:t>
-      </w:r>
-      <w:r>
-        <w:rPr>
-          <w:rFonts w:ascii="Calibri" w:hAnsi="Calibri" w:cs="Calibri"/>
-        </w:rPr>
-        <w:t xml:space="preserve"> to the corresponding villages.</w:t>
-      </w:r>
+          <w:rFonts w:ascii="Arial" w:hAnsi="Arial" w:cs="Arial"/>
+          <w:b/>
+          <w:bCs/>
+          <w:color w:val="000000"/>
+          <w:sz w:val="22"/>
+          <w:szCs w:val="22"/>
+        </w:rPr>
+      </w:pPr>
     </w:p>
     <w:p>
       <w:pPr>
@@ -2433,45 +2140,14 @@
         <w:spacing w:line="360" w:lineRule="auto"/>
         <w:jc w:val="both"/>
         <w:rPr>
-          <w:rFonts w:ascii="Calibri" w:hAnsi="Calibri" w:cs="Calibri"/>
-        </w:rPr>
-      </w:pPr>
-      <w:r>
-        <w:rPr>
-          <w:rFonts w:ascii="Calibri" w:hAnsi="Calibri" w:cs="Calibri"/>
-        </w:rPr>
-        <w:t xml:space="preserve">The primary tasks of the management panel are storing information </w:t>
-      </w:r>
-      <w:r>
-        <w:rPr>
-          <w:rFonts w:ascii="Calibri" w:hAnsi="Calibri" w:cs="Calibri"/>
-        </w:rPr>
-        <w:t>on</w:t>
-      </w:r>
-      <w:r>
-        <w:rPr>
-          <w:rFonts w:ascii="Calibri" w:hAnsi="Calibri" w:cs="Calibri"/>
-        </w:rPr>
-        <w:t xml:space="preserve"> elephant detection and having the ability to set settings </w:t>
-      </w:r>
-      <w:r>
-        <w:rPr>
-          <w:rFonts w:ascii="Calibri" w:hAnsi="Calibri" w:cs="Calibri"/>
-        </w:rPr>
-        <w:t>for</w:t>
-      </w:r>
-      <w:r>
-        <w:rPr>
-          <w:rFonts w:ascii="Calibri" w:hAnsi="Calibri" w:cs="Calibri"/>
-        </w:rPr>
-        <w:t xml:space="preserve"> </w:t>
-      </w:r>
-      <w:r>
-        <w:rPr>
-          <w:rFonts w:ascii="Calibri" w:hAnsi="Calibri" w:cs="Calibri"/>
-        </w:rPr>
-        <w:t>the monitoring system example, the password can be changed from the management panel, and the detection parameters can be changed from the management panel; likewise, the detection method could be changed from the management panel.</w:t>
-      </w:r>
+          <w:rFonts w:ascii="Arial" w:hAnsi="Arial" w:cs="Arial"/>
+          <w:b/>
+          <w:bCs/>
+          <w:color w:val="000000"/>
+          <w:sz w:val="22"/>
+          <w:szCs w:val="22"/>
+        </w:rPr>
+      </w:pPr>
     </w:p>
     <w:p>
       <w:pPr>
@@ -2479,27 +2155,14 @@
         <w:spacing w:line="360" w:lineRule="auto"/>
         <w:jc w:val="both"/>
         <w:rPr>
-          <w:rFonts w:ascii="Calibri" w:hAnsi="Calibri" w:cs="Calibri"/>
-        </w:rPr>
-      </w:pPr>
-      <w:r>
-        <w:rPr>
-          <w:rFonts w:ascii="Calibri" w:hAnsi="Calibri" w:cs="Calibri"/>
-        </w:rPr>
-        <w:t xml:space="preserve">There are two detection methods used in the monitoring system is using those are with motion detection method and with full processing method; full processing method is computationally expensive since it processes all the frames from the video source, and the second method is motion detection based, which can only process vision that has movement, if any big changes happen in the screen, then it will send the frames for model processing, these settings and parameters can be set from </w:t>
-      </w:r>
-      <w:r>
-        <w:rPr>
-          <w:rFonts w:ascii="Calibri" w:hAnsi="Calibri" w:cs="Calibri"/>
-        </w:rPr>
-        <w:t xml:space="preserve">the </w:t>
-      </w:r>
-      <w:r>
-        <w:rPr>
-          <w:rFonts w:ascii="Calibri" w:hAnsi="Calibri" w:cs="Calibri"/>
-        </w:rPr>
-        <w:t xml:space="preserve">management panel. </w:t>
-      </w:r>
+          <w:rFonts w:ascii="Arial" w:hAnsi="Arial" w:cs="Arial"/>
+          <w:b/>
+          <w:bCs/>
+          <w:color w:val="000000"/>
+          <w:sz w:val="22"/>
+          <w:szCs w:val="22"/>
+        </w:rPr>
+      </w:pPr>
     </w:p>
     <w:p>
       <w:pPr>
@@ -2507,45 +2170,14 @@
         <w:spacing w:line="360" w:lineRule="auto"/>
         <w:jc w:val="both"/>
         <w:rPr>
-          <w:rFonts w:ascii="Calibri" w:hAnsi="Calibri" w:cs="Calibri"/>
-        </w:rPr>
-      </w:pPr>
-      <w:r>
-        <w:rPr>
-          <w:rFonts w:ascii="Calibri" w:hAnsi="Calibri" w:cs="Calibri"/>
-        </w:rPr>
-        <w:t>Therefore, the ultimate scope of this system is to send early</w:t>
-      </w:r>
-      <w:r>
-        <w:rPr>
-          <w:rFonts w:ascii="Calibri" w:hAnsi="Calibri" w:cs="Calibri"/>
-        </w:rPr>
-        <w:t xml:space="preserve"> warning</w:t>
-      </w:r>
-      <w:r>
-        <w:rPr>
-          <w:rFonts w:ascii="Calibri" w:hAnsi="Calibri" w:cs="Calibri"/>
-        </w:rPr>
-        <w:t xml:space="preserve"> messages to corresponding villages when </w:t>
-      </w:r>
-      <w:r>
-        <w:rPr>
-          <w:rFonts w:ascii="Calibri" w:hAnsi="Calibri" w:cs="Calibri"/>
-        </w:rPr>
-        <w:t xml:space="preserve">an </w:t>
-      </w:r>
-      <w:r>
-        <w:rPr>
-          <w:rFonts w:ascii="Calibri" w:hAnsi="Calibri" w:cs="Calibri"/>
-        </w:rPr>
-        <w:t xml:space="preserve">elephant detects </w:t>
-      </w:r>
-      <w:r>
-        <w:rPr>
-          <w:rFonts w:ascii="Calibri" w:hAnsi="Calibri" w:cs="Calibri"/>
-        </w:rPr>
-        <w:t xml:space="preserve">and tries to block the elephant by playing artificial bee sounds, basically, this project tries to automate the manel works without manpower but with machine power. </w:t>
-      </w:r>
+          <w:rFonts w:ascii="Arial" w:hAnsi="Arial" w:cs="Arial"/>
+          <w:b/>
+          <w:bCs/>
+          <w:color w:val="000000"/>
+          <w:sz w:val="22"/>
+          <w:szCs w:val="22"/>
+        </w:rPr>
+      </w:pPr>
     </w:p>
     <w:p>
       <w:pPr>
@@ -2553,7 +2185,12 @@
         <w:spacing w:line="360" w:lineRule="auto"/>
         <w:jc w:val="both"/>
         <w:rPr>
-          <w:rFonts w:ascii="Calibri" w:hAnsi="Calibri" w:cs="Calibri"/>
+          <w:rFonts w:ascii="Arial" w:hAnsi="Arial" w:cs="Arial"/>
+          <w:b/>
+          <w:bCs/>
+          <w:color w:val="000000"/>
+          <w:sz w:val="22"/>
+          <w:szCs w:val="22"/>
         </w:rPr>
       </w:pPr>
     </w:p>
@@ -2563,7 +2200,12 @@
         <w:spacing w:line="360" w:lineRule="auto"/>
         <w:jc w:val="both"/>
         <w:rPr>
-          <w:rFonts w:ascii="Calibri" w:hAnsi="Calibri" w:cs="Calibri"/>
+          <w:rFonts w:ascii="Arial" w:hAnsi="Arial" w:cs="Arial"/>
+          <w:b/>
+          <w:bCs/>
+          <w:color w:val="000000"/>
+          <w:sz w:val="22"/>
+          <w:szCs w:val="22"/>
         </w:rPr>
       </w:pPr>
     </w:p>
@@ -2573,7 +2215,12 @@
         <w:spacing w:line="360" w:lineRule="auto"/>
         <w:jc w:val="both"/>
         <w:rPr>
-          <w:rFonts w:ascii="Calibri" w:hAnsi="Calibri" w:cs="Calibri"/>
+          <w:rFonts w:ascii="Arial" w:hAnsi="Arial" w:cs="Arial"/>
+          <w:b/>
+          <w:bCs/>
+          <w:color w:val="000000"/>
+          <w:sz w:val="22"/>
+          <w:szCs w:val="22"/>
         </w:rPr>
       </w:pPr>
     </w:p>
@@ -2583,7 +2230,12 @@
         <w:spacing w:line="360" w:lineRule="auto"/>
         <w:jc w:val="both"/>
         <w:rPr>
-          <w:rFonts w:ascii="Calibri" w:hAnsi="Calibri" w:cs="Calibri"/>
+          <w:rFonts w:ascii="Arial" w:hAnsi="Arial" w:cs="Arial"/>
+          <w:b/>
+          <w:bCs/>
+          <w:color w:val="000000"/>
+          <w:sz w:val="22"/>
+          <w:szCs w:val="22"/>
         </w:rPr>
       </w:pPr>
     </w:p>
@@ -2593,9 +2245,591 @@
         <w:spacing w:line="360" w:lineRule="auto"/>
         <w:jc w:val="both"/>
         <w:rPr>
-          <w:rFonts w:ascii="Calibri" w:hAnsi="Calibri" w:cs="Calibri"/>
-        </w:rPr>
-      </w:pPr>
+          <w:rFonts w:ascii="Arial" w:hAnsi="Arial" w:cs="Arial"/>
+          <w:b/>
+          <w:bCs/>
+          <w:color w:val="000000"/>
+          <w:sz w:val="22"/>
+          <w:szCs w:val="22"/>
+        </w:rPr>
+      </w:pPr>
+      <w:r>
+        <w:rPr>
+          <w:rFonts w:ascii="Arial" w:hAnsi="Arial" w:cs="Arial"/>
+          <w:b/>
+          <w:bCs/>
+          <w:color w:val="000000"/>
+          <w:sz w:val="22"/>
+          <w:szCs w:val="22"/>
+        </w:rPr>
+        <w:lastRenderedPageBreak/>
+        <w:t>Description of the artifact</w:t>
+      </w:r>
+    </w:p>
+    <w:p>
+      <w:pPr>
+        <w:pStyle w:val="NormalWeb"/>
+        <w:spacing w:line="360" w:lineRule="auto"/>
+        <w:jc w:val="both"/>
+        <w:rPr>
+          <w:rFonts w:ascii="Arial" w:hAnsi="Arial" w:cs="Arial"/>
+          <w:b/>
+          <w:bCs/>
+          <w:color w:val="000000"/>
+          <w:sz w:val="22"/>
+          <w:szCs w:val="22"/>
+        </w:rPr>
+      </w:pPr>
+      <w:r>
+        <w:rPr>
+          <w:rFonts w:ascii="Arial" w:hAnsi="Arial" w:cs="Arial"/>
+          <w:b/>
+          <w:bCs/>
+          <w:noProof/>
+          <w:color w:val="000000"/>
+          <w:sz w:val="22"/>
+          <w:szCs w:val="22"/>
+        </w:rPr>
+        <w:drawing>
+          <wp:inline distT="0" distB="0" distL="0" distR="0" wp14:anchorId="725286C5" wp14:editId="2FFF426F">
+            <wp:extent cx="5943600" cy="1671955"/>
+            <wp:effectExtent l="0" t="0" r="0" b="4445"/>
+            <wp:docPr id="1" name="Picture 1"/>
+            <wp:cNvGraphicFramePr>
+              <a:graphicFrameLocks xmlns:a="http://schemas.openxmlformats.org/drawingml/2006/main" noChangeAspect="1"/>
+            </wp:cNvGraphicFramePr>
+            <a:graphic xmlns:a="http://schemas.openxmlformats.org/drawingml/2006/main">
+              <a:graphicData uri="http://schemas.openxmlformats.org/drawingml/2006/picture">
+                <pic:pic xmlns:pic="http://schemas.openxmlformats.org/drawingml/2006/picture">
+                  <pic:nvPicPr>
+                    <pic:cNvPr id="1" name="Picture 1"/>
+                    <pic:cNvPicPr/>
+                  </pic:nvPicPr>
+                  <pic:blipFill>
+                    <a:blip r:embed="rId5" cstate="print">
+                      <a:extLst>
+                        <a:ext uri="{28A0092B-C50C-407E-A947-70E740481C1C}">
+                          <a14:useLocalDpi xmlns:a14="http://schemas.microsoft.com/office/drawing/2010/main" val="0"/>
+                        </a:ext>
+                      </a:extLst>
+                    </a:blip>
+                    <a:stretch>
+                      <a:fillRect/>
+                    </a:stretch>
+                  </pic:blipFill>
+                  <pic:spPr>
+                    <a:xfrm>
+                      <a:off x="0" y="0"/>
+                      <a:ext cx="5943600" cy="1671955"/>
+                    </a:xfrm>
+                    <a:prstGeom prst="rect">
+                      <a:avLst/>
+                    </a:prstGeom>
+                  </pic:spPr>
+                </pic:pic>
+              </a:graphicData>
+            </a:graphic>
+          </wp:inline>
+        </w:drawing>
+      </w:r>
+    </w:p>
+    <w:p>
+      <w:pPr>
+        <w:pStyle w:val="NormalWeb"/>
+        <w:spacing w:line="360" w:lineRule="auto"/>
+        <w:jc w:val="both"/>
+        <w:rPr>
+          <w:rFonts w:ascii="Arial" w:hAnsi="Arial" w:cs="Arial"/>
+          <w:b/>
+          <w:bCs/>
+          <w:color w:val="000000"/>
+          <w:sz w:val="22"/>
+          <w:szCs w:val="22"/>
+        </w:rPr>
+      </w:pPr>
+      <w:r>
+        <w:rPr>
+          <w:rFonts w:ascii="Arial" w:hAnsi="Arial" w:cs="Arial"/>
+          <w:b/>
+          <w:bCs/>
+          <w:noProof/>
+          <w:color w:val="000000"/>
+          <w:sz w:val="22"/>
+          <w:szCs w:val="22"/>
+        </w:rPr>
+        <w:drawing>
+          <wp:inline distT="0" distB="0" distL="0" distR="0" wp14:anchorId="1B755204" wp14:editId="6A897370">
+            <wp:extent cx="5943600" cy="2496820"/>
+            <wp:effectExtent l="0" t="0" r="0" b="0"/>
+            <wp:docPr id="5" name="Picture 5" descr="Diagram&#10;&#10;Description automatically generated"/>
+            <wp:cNvGraphicFramePr>
+              <a:graphicFrameLocks xmlns:a="http://schemas.openxmlformats.org/drawingml/2006/main" noChangeAspect="1"/>
+            </wp:cNvGraphicFramePr>
+            <a:graphic xmlns:a="http://schemas.openxmlformats.org/drawingml/2006/main">
+              <a:graphicData uri="http://schemas.openxmlformats.org/drawingml/2006/picture">
+                <pic:pic xmlns:pic="http://schemas.openxmlformats.org/drawingml/2006/picture">
+                  <pic:nvPicPr>
+                    <pic:cNvPr id="5" name="Picture 5" descr="Diagram&#10;&#10;Description automatically generated"/>
+                    <pic:cNvPicPr/>
+                  </pic:nvPicPr>
+                  <pic:blipFill>
+                    <a:blip r:embed="rId6">
+                      <a:extLst>
+                        <a:ext uri="{28A0092B-C50C-407E-A947-70E740481C1C}">
+                          <a14:useLocalDpi xmlns:a14="http://schemas.microsoft.com/office/drawing/2010/main" val="0"/>
+                        </a:ext>
+                      </a:extLst>
+                    </a:blip>
+                    <a:stretch>
+                      <a:fillRect/>
+                    </a:stretch>
+                  </pic:blipFill>
+                  <pic:spPr>
+                    <a:xfrm>
+                      <a:off x="0" y="0"/>
+                      <a:ext cx="5943600" cy="2496820"/>
+                    </a:xfrm>
+                    <a:prstGeom prst="rect">
+                      <a:avLst/>
+                    </a:prstGeom>
+                  </pic:spPr>
+                </pic:pic>
+              </a:graphicData>
+            </a:graphic>
+          </wp:inline>
+        </w:drawing>
+      </w:r>
+    </w:p>
+    <w:p>
+      <w:pPr>
+        <w:pStyle w:val="NormalWeb"/>
+        <w:spacing w:line="360" w:lineRule="auto"/>
+        <w:jc w:val="both"/>
+        <w:rPr>
+          <w:rFonts w:ascii="Calibri" w:hAnsi="Calibri" w:cs="Calibri"/>
+        </w:rPr>
+      </w:pPr>
+      <w:r>
+        <w:rPr>
+          <w:rFonts w:ascii="Calibri" w:hAnsi="Calibri" w:cs="Calibri"/>
+        </w:rPr>
+        <w:t>In Sri Lanka</w:t>
+      </w:r>
+      <w:r>
+        <w:rPr>
+          <w:rFonts w:ascii="Calibri" w:hAnsi="Calibri" w:cs="Calibri"/>
+        </w:rPr>
+        <w:t>, t</w:t>
+      </w:r>
+      <w:r>
+        <w:rPr>
+          <w:rFonts w:ascii="Calibri" w:hAnsi="Calibri" w:cs="Calibri"/>
+        </w:rPr>
+        <w:t xml:space="preserve">here is no </w:t>
+      </w:r>
+      <w:r>
+        <w:rPr>
+          <w:rFonts w:ascii="Calibri" w:hAnsi="Calibri" w:cs="Calibri"/>
+        </w:rPr>
+        <w:t>solid solution</w:t>
+      </w:r>
+      <w:r>
+        <w:rPr>
+          <w:rFonts w:ascii="Calibri" w:hAnsi="Calibri" w:cs="Calibri"/>
+        </w:rPr>
+        <w:t xml:space="preserve"> for this problem</w:t>
+      </w:r>
+      <w:r>
+        <w:rPr>
+          <w:rFonts w:ascii="Calibri" w:hAnsi="Calibri" w:cs="Calibri"/>
+        </w:rPr>
+        <w:t xml:space="preserve">; this project tries to implement artificial intelligence technology-based solutions for </w:t>
+      </w:r>
+      <w:r>
+        <w:rPr>
+          <w:rFonts w:ascii="Calibri" w:hAnsi="Calibri" w:cs="Calibri"/>
+        </w:rPr>
+        <w:t>human-elephant conflicts</w:t>
+      </w:r>
+      <w:r>
+        <w:rPr>
+          <w:rFonts w:ascii="Calibri" w:hAnsi="Calibri" w:cs="Calibri"/>
+        </w:rPr>
+        <w:t>. There are many similar technological solutions, but none</w:t>
+      </w:r>
+      <w:r>
+        <w:rPr>
+          <w:rFonts w:ascii="Calibri" w:hAnsi="Calibri" w:cs="Calibri"/>
+        </w:rPr>
+        <w:t xml:space="preserve"> of them</w:t>
+      </w:r>
+      <w:r>
+        <w:rPr>
+          <w:rFonts w:ascii="Calibri" w:hAnsi="Calibri" w:cs="Calibri"/>
+        </w:rPr>
+        <w:t xml:space="preserve"> are in operation except the electric fence method; in Sri Lanka, many innovators are building IoT-based technologies for this problem;</w:t>
+      </w:r>
+      <w:r>
+        <w:rPr>
+          <w:rFonts w:ascii="Calibri" w:hAnsi="Calibri" w:cs="Calibri"/>
+        </w:rPr>
+        <w:t xml:space="preserve"> however, this research introduces artificial intelligence technology and tries to automate a manual process by machines. </w:t>
+      </w:r>
+    </w:p>
+    <w:p>
+      <w:pPr>
+        <w:pStyle w:val="NormalWeb"/>
+        <w:spacing w:line="360" w:lineRule="auto"/>
+        <w:jc w:val="both"/>
+        <w:rPr>
+          <w:rFonts w:ascii="Calibri" w:hAnsi="Calibri" w:cs="Calibri"/>
+        </w:rPr>
+      </w:pPr>
+      <w:r>
+        <w:rPr>
+          <w:rFonts w:ascii="Calibri" w:hAnsi="Calibri" w:cs="Calibri"/>
+        </w:rPr>
+        <w:t xml:space="preserve">This artifact tries to automate the following problem statement in some rural parts of Sri Lanka during the nighttime daytime; a man will be assigned to a task to watch for elephants, especially in the nighttime, that watchman (usually a farmer) needs to watch for elephants if the elephant comes, that watchman needs to report to the nearest villages as an early warning alert. </w:t>
+      </w:r>
+    </w:p>
+    <w:p>
+      <w:pPr>
+        <w:pStyle w:val="NormalWeb"/>
+        <w:spacing w:line="360" w:lineRule="auto"/>
+        <w:jc w:val="both"/>
+        <w:rPr>
+          <w:rFonts w:ascii="Calibri" w:hAnsi="Calibri" w:cs="Calibri"/>
+        </w:rPr>
+      </w:pPr>
+      <w:r>
+        <w:rPr>
+          <w:rFonts w:ascii="Calibri" w:hAnsi="Calibri" w:cs="Calibri"/>
+        </w:rPr>
+        <w:lastRenderedPageBreak/>
+        <w:t xml:space="preserve">This research is willing to replace this process with artificial intelligence technology, that this research implements an AI technology that could do the same process with machines without manpower. </w:t>
+      </w:r>
+    </w:p>
+    <w:p>
+      <w:pPr>
+        <w:pStyle w:val="NormalWeb"/>
+        <w:spacing w:line="360" w:lineRule="auto"/>
+        <w:jc w:val="both"/>
+        <w:rPr>
+          <w:rFonts w:ascii="Calibri" w:hAnsi="Calibri" w:cs="Calibri"/>
+        </w:rPr>
+      </w:pPr>
+      <w:r>
+        <w:rPr>
+          <w:rFonts w:ascii="Calibri" w:hAnsi="Calibri" w:cs="Calibri"/>
+        </w:rPr>
+        <w:t xml:space="preserve">The artifact will be a computer-based artificial intelligence software program that </w:t>
+      </w:r>
+      <w:r>
+        <w:rPr>
+          <w:rFonts w:ascii="Calibri" w:hAnsi="Calibri" w:cs="Calibri"/>
+        </w:rPr>
+        <w:t>can see the elephant with computer vision technology and</w:t>
+      </w:r>
+      <w:r>
+        <w:rPr>
+          <w:rFonts w:ascii="Calibri" w:hAnsi="Calibri" w:cs="Calibri"/>
+        </w:rPr>
+        <w:t xml:space="preserve"> has the ability to</w:t>
+      </w:r>
+      <w:r>
+        <w:rPr>
+          <w:rFonts w:ascii="Calibri" w:hAnsi="Calibri" w:cs="Calibri"/>
+        </w:rPr>
+        <w:t xml:space="preserve"> </w:t>
+      </w:r>
+      <w:r>
+        <w:rPr>
+          <w:rFonts w:ascii="Calibri" w:hAnsi="Calibri" w:cs="Calibri"/>
+        </w:rPr>
+        <w:t>send an early warning message to the nearest villages to be alert</w:t>
+      </w:r>
+      <w:r>
+        <w:rPr>
+          <w:rFonts w:ascii="Calibri" w:hAnsi="Calibri" w:cs="Calibri"/>
+        </w:rPr>
+        <w:t>. This</w:t>
+      </w:r>
+      <w:r>
+        <w:rPr>
+          <w:rFonts w:ascii="Calibri" w:hAnsi="Calibri" w:cs="Calibri"/>
+        </w:rPr>
+        <w:t xml:space="preserve"> system will block the elephant</w:t>
+      </w:r>
+      <w:r>
+        <w:rPr>
+          <w:rFonts w:ascii="Calibri" w:hAnsi="Calibri" w:cs="Calibri"/>
+        </w:rPr>
+        <w:t>s from entering the villages</w:t>
+      </w:r>
+      <w:r>
+        <w:rPr>
+          <w:rFonts w:ascii="Calibri" w:hAnsi="Calibri" w:cs="Calibri"/>
+        </w:rPr>
+        <w:t xml:space="preserve"> </w:t>
+      </w:r>
+      <w:r>
+        <w:rPr>
+          <w:rFonts w:ascii="Calibri" w:hAnsi="Calibri" w:cs="Calibri"/>
+        </w:rPr>
+        <w:t>by</w:t>
+      </w:r>
+      <w:r>
+        <w:rPr>
+          <w:rFonts w:ascii="Calibri" w:hAnsi="Calibri" w:cs="Calibri"/>
+        </w:rPr>
+        <w:t xml:space="preserve"> playing </w:t>
+      </w:r>
+      <w:r>
+        <w:rPr>
+          <w:rFonts w:ascii="Calibri" w:hAnsi="Calibri" w:cs="Calibri"/>
+        </w:rPr>
+        <w:t>the artificial sounds</w:t>
+      </w:r>
+      <w:r>
+        <w:rPr>
+          <w:rFonts w:ascii="Calibri" w:hAnsi="Calibri" w:cs="Calibri"/>
+        </w:rPr>
+        <w:t xml:space="preserve"> of </w:t>
+      </w:r>
+      <w:r>
+        <w:rPr>
+          <w:rFonts w:ascii="Calibri" w:hAnsi="Calibri" w:cs="Calibri"/>
+        </w:rPr>
+        <w:t xml:space="preserve">a </w:t>
+      </w:r>
+      <w:r>
+        <w:rPr>
+          <w:rFonts w:ascii="Calibri" w:hAnsi="Calibri" w:cs="Calibri"/>
+        </w:rPr>
+        <w:t xml:space="preserve">buzzing </w:t>
+      </w:r>
+      <w:r>
+        <w:rPr>
+          <w:rFonts w:ascii="Calibri" w:hAnsi="Calibri" w:cs="Calibri"/>
+        </w:rPr>
+        <w:t xml:space="preserve">bee since the elephants are afraid of bees’ sounds. </w:t>
+      </w:r>
+    </w:p>
+    <w:p>
+      <w:pPr>
+        <w:pStyle w:val="NormalWeb"/>
+        <w:spacing w:line="360" w:lineRule="auto"/>
+        <w:jc w:val="both"/>
+        <w:rPr>
+          <w:rFonts w:ascii="Calibri" w:hAnsi="Calibri" w:cs="Calibri"/>
+        </w:rPr>
+      </w:pPr>
+      <w:r>
+        <w:rPr>
+          <w:rFonts w:ascii="Calibri" w:hAnsi="Calibri" w:cs="Calibri"/>
+        </w:rPr>
+        <w:t xml:space="preserve">Technically, </w:t>
+      </w:r>
+      <w:r>
+        <w:rPr>
+          <w:rFonts w:ascii="Calibri" w:hAnsi="Calibri" w:cs="Calibri"/>
+        </w:rPr>
+        <w:t>this system has two parts</w:t>
+      </w:r>
+      <w:r>
+        <w:rPr>
+          <w:rFonts w:ascii="Calibri" w:hAnsi="Calibri" w:cs="Calibri"/>
+        </w:rPr>
+        <w:t xml:space="preserve">: a </w:t>
+      </w:r>
+      <w:r>
+        <w:rPr>
+          <w:rFonts w:ascii="Calibri" w:hAnsi="Calibri" w:cs="Calibri"/>
+          <w:b/>
+          <w:bCs/>
+        </w:rPr>
+        <w:t>monitoring system</w:t>
+      </w:r>
+      <w:r>
+        <w:rPr>
+          <w:rFonts w:ascii="Calibri" w:hAnsi="Calibri" w:cs="Calibri"/>
+        </w:rPr>
+        <w:t xml:space="preserve"> and a </w:t>
+      </w:r>
+      <w:r>
+        <w:rPr>
+          <w:rFonts w:ascii="Calibri" w:hAnsi="Calibri" w:cs="Calibri"/>
+          <w:b/>
+          <w:bCs/>
+        </w:rPr>
+        <w:t>management panel</w:t>
+      </w:r>
+      <w:r>
+        <w:rPr>
+          <w:rFonts w:ascii="Calibri" w:hAnsi="Calibri" w:cs="Calibri"/>
+        </w:rPr>
+        <w:t xml:space="preserve">. The primary tasks of the </w:t>
+      </w:r>
+      <w:r>
+        <w:rPr>
+          <w:rFonts w:ascii="Calibri" w:hAnsi="Calibri" w:cs="Calibri"/>
+        </w:rPr>
+        <w:t>monitoring system</w:t>
+      </w:r>
+      <w:r>
+        <w:rPr>
+          <w:rFonts w:ascii="Calibri" w:hAnsi="Calibri" w:cs="Calibri"/>
+        </w:rPr>
+        <w:t xml:space="preserve"> are </w:t>
+      </w:r>
+      <w:r>
+        <w:rPr>
+          <w:rFonts w:ascii="Calibri" w:hAnsi="Calibri" w:cs="Calibri"/>
+          <w:b/>
+          <w:bCs/>
+        </w:rPr>
+        <w:t>looking for elephants</w:t>
+      </w:r>
+      <w:r>
+        <w:rPr>
+          <w:rFonts w:ascii="Calibri" w:hAnsi="Calibri" w:cs="Calibri"/>
+        </w:rPr>
+        <w:t xml:space="preserve"> by processing the vision from a camera source and </w:t>
+      </w:r>
+      <w:r>
+        <w:rPr>
+          <w:rFonts w:ascii="Calibri" w:hAnsi="Calibri" w:cs="Calibri"/>
+          <w:b/>
+          <w:bCs/>
+        </w:rPr>
+        <w:t>sending early warning messages</w:t>
+      </w:r>
+      <w:r>
+        <w:rPr>
+          <w:rFonts w:ascii="Calibri" w:hAnsi="Calibri" w:cs="Calibri"/>
+        </w:rPr>
+        <w:t xml:space="preserve"> to the corresponding villages.</w:t>
+      </w:r>
+    </w:p>
+    <w:p>
+      <w:pPr>
+        <w:pStyle w:val="NormalWeb"/>
+        <w:spacing w:line="360" w:lineRule="auto"/>
+        <w:jc w:val="both"/>
+        <w:rPr>
+          <w:rFonts w:ascii="Calibri" w:hAnsi="Calibri" w:cs="Calibri"/>
+        </w:rPr>
+      </w:pPr>
+      <w:r>
+        <w:rPr>
+          <w:rFonts w:ascii="Calibri" w:hAnsi="Calibri" w:cs="Calibri"/>
+        </w:rPr>
+        <w:t xml:space="preserve">The primary tasks of the management panel are storing information </w:t>
+      </w:r>
+      <w:r>
+        <w:rPr>
+          <w:rFonts w:ascii="Calibri" w:hAnsi="Calibri" w:cs="Calibri"/>
+        </w:rPr>
+        <w:t>on</w:t>
+      </w:r>
+      <w:r>
+        <w:rPr>
+          <w:rFonts w:ascii="Calibri" w:hAnsi="Calibri" w:cs="Calibri"/>
+        </w:rPr>
+        <w:t xml:space="preserve"> elephant detection and having the ability to set settings </w:t>
+      </w:r>
+      <w:r>
+        <w:rPr>
+          <w:rFonts w:ascii="Calibri" w:hAnsi="Calibri" w:cs="Calibri"/>
+        </w:rPr>
+        <w:t>for</w:t>
+      </w:r>
+      <w:r>
+        <w:rPr>
+          <w:rFonts w:ascii="Calibri" w:hAnsi="Calibri" w:cs="Calibri"/>
+        </w:rPr>
+        <w:t xml:space="preserve"> </w:t>
+      </w:r>
+      <w:r>
+        <w:rPr>
+          <w:rFonts w:ascii="Calibri" w:hAnsi="Calibri" w:cs="Calibri"/>
+        </w:rPr>
+        <w:t>the monitoring system example, the password can be changed from the management panel, and the detection parameters can be changed from the management panel; likewise, the detection method could be changed from the management panel.</w:t>
+      </w:r>
+    </w:p>
+    <w:p>
+      <w:pPr>
+        <w:pStyle w:val="NormalWeb"/>
+        <w:spacing w:line="360" w:lineRule="auto"/>
+        <w:jc w:val="both"/>
+        <w:rPr>
+          <w:rFonts w:ascii="Calibri" w:hAnsi="Calibri" w:cs="Calibri"/>
+        </w:rPr>
+      </w:pPr>
+      <w:r>
+        <w:rPr>
+          <w:rFonts w:ascii="Calibri" w:hAnsi="Calibri" w:cs="Calibri"/>
+        </w:rPr>
+        <w:t xml:space="preserve">There are two detection methods used in the monitoring system is using those are with motion detection method and with full processing method; full processing method is computationally expensive since it processes all the frames from the video source, and the second method is motion detection based, which can only process vision that has movement, if any big changes happen in the screen, then it will send the frames for model processing, these settings and parameters can be set from </w:t>
+      </w:r>
+      <w:r>
+        <w:rPr>
+          <w:rFonts w:ascii="Calibri" w:hAnsi="Calibri" w:cs="Calibri"/>
+        </w:rPr>
+        <w:t xml:space="preserve">the </w:t>
+      </w:r>
+      <w:r>
+        <w:rPr>
+          <w:rFonts w:ascii="Calibri" w:hAnsi="Calibri" w:cs="Calibri"/>
+        </w:rPr>
+        <w:t xml:space="preserve">management panel. </w:t>
+      </w:r>
+    </w:p>
+    <w:p>
+      <w:pPr>
+        <w:pStyle w:val="NormalWeb"/>
+        <w:spacing w:line="360" w:lineRule="auto"/>
+        <w:jc w:val="both"/>
+        <w:rPr>
+          <w:rFonts w:ascii="Calibri" w:hAnsi="Calibri" w:cs="Calibri"/>
+        </w:rPr>
+      </w:pPr>
+      <w:r>
+        <w:rPr>
+          <w:rFonts w:ascii="Calibri" w:hAnsi="Calibri" w:cs="Calibri"/>
+        </w:rPr>
+        <w:t>Therefore, the ultimate scope of this system is to send early</w:t>
+      </w:r>
+      <w:r>
+        <w:rPr>
+          <w:rFonts w:ascii="Calibri" w:hAnsi="Calibri" w:cs="Calibri"/>
+        </w:rPr>
+        <w:t xml:space="preserve"> warning</w:t>
+      </w:r>
+      <w:r>
+        <w:rPr>
+          <w:rFonts w:ascii="Calibri" w:hAnsi="Calibri" w:cs="Calibri"/>
+        </w:rPr>
+        <w:t xml:space="preserve"> messages to corresponding villages when </w:t>
+      </w:r>
+      <w:r>
+        <w:rPr>
+          <w:rFonts w:ascii="Calibri" w:hAnsi="Calibri" w:cs="Calibri"/>
+        </w:rPr>
+        <w:t xml:space="preserve">an </w:t>
+      </w:r>
+      <w:r>
+        <w:rPr>
+          <w:rFonts w:ascii="Calibri" w:hAnsi="Calibri" w:cs="Calibri"/>
+        </w:rPr>
+        <w:t xml:space="preserve">elephant detects </w:t>
+      </w:r>
+      <w:r>
+        <w:rPr>
+          <w:rFonts w:ascii="Calibri" w:hAnsi="Calibri" w:cs="Calibri"/>
+        </w:rPr>
+        <w:t xml:space="preserve">and tries to block the elephant by playing artificial bee sounds, basically, this project tries to automate the manel works without manpower but with machine power. </w:t>
+      </w:r>
     </w:p>
     <w:p>
       <w:pPr>

</xml_diff>

<commit_message>
docs: add project milestone documents
</commit_message>
<xml_diff>
--- a/4-research-works/1-0-contextual-report-developed.docx
+++ b/4-research-works/1-0-contextual-report-developed.docx
@@ -30,7 +30,35 @@
         <w:rPr>
           <w:rFonts w:asciiTheme="minorHAnsi" w:hAnsiTheme="minorHAnsi" w:cstheme="minorHAnsi"/>
         </w:rPr>
-        <w:t xml:space="preserve">This project is aimed to propose a computerized system to provide a solution to the following topic "Human Elephant Conflicts". As a sustainable solution for this problem, this research proposes the following early-warning system to be developed "An Artificial Intelligence-based Human Elephant Conflict Mitigation System." Sri Lanka is famous for wild animals and their natural beauty. Elephants are one of the critical components of Sri Lankan tourism. However, human-wild elephant conflicts are the most frequently reported issue in rural areas of our country. Several lives and properties have been lost due to past conflicts between humans and elephants. The idea of the proposed system is a bit complex. But, it is very straightforward to understand that this system is going to perform the following methodology to prevent human-elephant conflicts: At first, this system will process the video(frame by frame) from CCTV / wildlife camera traps devices and try to discover elephants in video frames, and if it is found, then it sends an early warning message to the corresponding village with the current GPS location (Where the elephant is identified) to alert the village people to take actions to prevent damage. This system uses external methods to block (scare) elephants, such as the artificial sounds of buzzing bees and monkeys; a study shows that elephants are a bit afraid of buzzing bees and monkeys' sounds. Therefore, this system will play those sounds artificially to take action to prevent elephants from entering the village while sending an early warning message to the corresponding village people's mobile phones with the GPS location. Currently, the government is using the electric fence methodology to block elephants from entering villages. However, elephants are capable of breaking the fence and entering villages. Now, there is no intelligence camera to take over the process of alerting people and scaring elephants; in some places, there are no electric fences, and they cannot be installed in paddy field areas. In some rural parts of Sri Lanka, this task is assigned to real humans; their job is to monitor/watch for elephants in the middle of paddy fields or sitting in jungles during the nighttime like a watchman; if they find elephants, they will alert the village people and let them take actions, this is one of the problems that this project is aimed to sort out. This research is trying to build an Artificial Intelligence-based system that is capable of sending early warning messages and blocking elephants from entering villages using some external methodologies as mentioned above. As technological tools, this project will use </w:t>
+        <w:t xml:space="preserve">This project is aimed to propose a computerized system to provide a solution to the following topic "Human Elephant Conflicts". As a sustainable solution for this problem, this research proposes the following early-warning system to be developed "An Artificial Intelligence-based Human Elephant Conflict Mitigation System." Sri Lanka is famous for wild animals and their natural beauty. Elephants are one of the critical components of Sri Lankan tourism. However, human-wild elephant conflicts are the most frequently reported issue in rural areas of our country. Several lives and properties have been lost due to past conflicts between humans and elephants. The idea of the proposed system is a bit complex. But, it is very straightforward to understand that this system is going to perform the following methodology to prevent human-elephant conflicts: At first, this system will process the video(frame by frame) from CCTV / wildlife camera traps devices and try to discover elephants in video frames, and if it is found, then it sends an early warning message to the corresponding village with the current GPS location (Where the elephant is identified) to alert the village people to take actions to prevent damage. This system uses external methods to block (scare) elephants, such as the artificial sounds of buzzing bees and monkeys; a study shows that elephants are a bit afraid of buzzing bees and monkeys' sounds. Therefore, this system will play those sounds artificially to take action to prevent elephants from entering the village while sending an early warning message to the corresponding village people's mobile phones with the GPS location. Currently, the government is using the electric fence methodology to block elephants from entering villages. However, elephants </w:t>
+      </w:r>
+      <w:proofErr w:type="gramStart"/>
+      <w:r>
+        <w:rPr>
+          <w:rFonts w:asciiTheme="minorHAnsi" w:hAnsiTheme="minorHAnsi" w:cstheme="minorHAnsi"/>
+        </w:rPr>
+        <w:t>are capable of breaking</w:t>
+      </w:r>
+      <w:proofErr w:type="gramEnd"/>
+      <w:r>
+        <w:rPr>
+          <w:rFonts w:asciiTheme="minorHAnsi" w:hAnsiTheme="minorHAnsi" w:cstheme="minorHAnsi"/>
+        </w:rPr>
+        <w:t xml:space="preserve"> the fence and entering villages. Now, there is no intelligence camera to take over the process of alerting people and scaring elephants; in some places, there are no electric fences, and they cannot be installed in paddy field areas. In some rural parts of Sri Lanka, this task is assigned to real humans; their job is to monitor/watch for elephants in the middle of paddy fields or sitting in jungles during the nighttime like a watchman; if they find elephants, they will alert the village people and let them take actions, this is one of the problems that this project is aimed to sort out. This research is trying to build an Artificial Intelligence-based system that </w:t>
+      </w:r>
+      <w:proofErr w:type="gramStart"/>
+      <w:r>
+        <w:rPr>
+          <w:rFonts w:asciiTheme="minorHAnsi" w:hAnsiTheme="minorHAnsi" w:cstheme="minorHAnsi"/>
+        </w:rPr>
+        <w:t>is capable of sending</w:t>
+      </w:r>
+      <w:proofErr w:type="gramEnd"/>
+      <w:r>
+        <w:rPr>
+          <w:rFonts w:asciiTheme="minorHAnsi" w:hAnsiTheme="minorHAnsi" w:cstheme="minorHAnsi"/>
+        </w:rPr>
+        <w:t xml:space="preserve"> early warning messages and blocking elephants from entering villages using some external methodologies as mentioned above. As technological tools, this project will use </w:t>
       </w:r>
       <w:r>
         <w:rPr>
@@ -175,7 +203,15 @@
           <w:sz w:val="24"/>
           <w:szCs w:val="24"/>
         </w:rPr>
-        <w:t>project's aim, objective, and sub-objective, clearly defined the aim and ultimate scope of the proposed project</w:t>
+        <w:t xml:space="preserve">project's aim, objective, and sub-objective, clearly defined the aim and ultimate scope of the proposed </w:t>
+      </w:r>
+      <w:proofErr w:type="gramStart"/>
+      <w:r>
+        <w:rPr>
+          <w:sz w:val="24"/>
+          <w:szCs w:val="24"/>
+        </w:rPr>
+        <w:t>project</w:t>
       </w:r>
       <w:r>
         <w:rPr>
@@ -191,6 +227,7 @@
         </w:rPr>
         <w:t xml:space="preserve"> and</w:t>
       </w:r>
+      <w:proofErr w:type="gramEnd"/>
       <w:r>
         <w:rPr>
           <w:sz w:val="24"/>
@@ -1935,14 +1972,30 @@
           <w:rFonts w:asciiTheme="minorHAnsi" w:hAnsiTheme="minorHAnsi" w:cstheme="minorHAnsi"/>
           <w:color w:val="000000"/>
         </w:rPr>
-        <w:t xml:space="preserve">Able to block elephants via playing artificial sounds of  </w:t>
+        <w:t xml:space="preserve">Able to block elephants via playing artificial sounds </w:t>
+      </w:r>
+      <w:proofErr w:type="gramStart"/>
+      <w:r>
+        <w:rPr>
+          <w:rFonts w:asciiTheme="minorHAnsi" w:hAnsiTheme="minorHAnsi" w:cstheme="minorHAnsi"/>
+          <w:color w:val="000000"/>
+        </w:rPr>
+        <w:t xml:space="preserve">of  </w:t>
       </w:r>
       <w:r>
         <w:rPr>
           <w:rFonts w:asciiTheme="minorHAnsi" w:hAnsiTheme="minorHAnsi" w:cstheme="minorHAnsi"/>
           <w:color w:val="0E101A"/>
         </w:rPr>
-        <w:t>buzzing bees and monkeys.</w:t>
+        <w:t>buzzing</w:t>
+      </w:r>
+      <w:proofErr w:type="gramEnd"/>
+      <w:r>
+        <w:rPr>
+          <w:rFonts w:asciiTheme="minorHAnsi" w:hAnsiTheme="minorHAnsi" w:cstheme="minorHAnsi"/>
+          <w:color w:val="0E101A"/>
+        </w:rPr>
+        <w:t xml:space="preserve"> bees and monkeys.</w:t>
       </w:r>
     </w:p>
     <w:p>
@@ -2534,8 +2587,16 @@
         <w:rPr>
           <w:rFonts w:ascii="Calibri" w:hAnsi="Calibri" w:cs="Calibri"/>
         </w:rPr>
-        <w:t xml:space="preserve"> has the ability to</w:t>
-      </w:r>
+        <w:t xml:space="preserve"> </w:t>
+      </w:r>
+      <w:proofErr w:type="gramStart"/>
+      <w:r>
+        <w:rPr>
+          <w:rFonts w:ascii="Calibri" w:hAnsi="Calibri" w:cs="Calibri"/>
+        </w:rPr>
+        <w:t>has the ability to</w:t>
+      </w:r>
+      <w:proofErr w:type="gramEnd"/>
       <w:r>
         <w:rPr>
           <w:rFonts w:ascii="Calibri" w:hAnsi="Calibri" w:cs="Calibri"/>
@@ -2867,6 +2928,815 @@
         <w:lastRenderedPageBreak/>
         <w:t>Project Plan</w:t>
       </w:r>
+    </w:p>
+    <w:p>
+      <w:pPr>
+        <w:pStyle w:val="NormalWeb"/>
+        <w:spacing w:line="360" w:lineRule="auto"/>
+        <w:jc w:val="both"/>
+        <w:rPr>
+          <w:rFonts w:ascii="Calibri" w:hAnsi="Calibri" w:cs="Calibri"/>
+        </w:rPr>
+      </w:pPr>
+      <w:r>
+        <w:rPr>
+          <w:rFonts w:ascii="Calibri" w:hAnsi="Calibri" w:cs="Calibri"/>
+        </w:rPr>
+        <w:t>This chapter contains information regarding the project plan, such as task titles, task completion status, start date, end date, etc. To</w:t>
+      </w:r>
+      <w:r>
+        <w:rPr>
+          <w:rFonts w:ascii="Calibri" w:hAnsi="Calibri" w:cs="Calibri"/>
+        </w:rPr>
+        <w:t xml:space="preserve"> do this project successfully, all tasks </w:t>
+      </w:r>
+      <w:r>
+        <w:rPr>
+          <w:rFonts w:ascii="Calibri" w:hAnsi="Calibri" w:cs="Calibri"/>
+        </w:rPr>
+        <w:t>must be</w:t>
+      </w:r>
+      <w:r>
+        <w:rPr>
+          <w:rFonts w:ascii="Calibri" w:hAnsi="Calibri" w:cs="Calibri"/>
+        </w:rPr>
+        <w:t xml:space="preserve"> divided into small parts</w:t>
+      </w:r>
+      <w:r>
+        <w:rPr>
+          <w:rFonts w:ascii="Calibri" w:hAnsi="Calibri" w:cs="Calibri"/>
+        </w:rPr>
+        <w:t>; the planning work is done with</w:t>
+      </w:r>
+      <w:r>
+        <w:rPr>
+          <w:rFonts w:ascii="Calibri" w:hAnsi="Calibri" w:cs="Calibri"/>
+        </w:rPr>
+        <w:t xml:space="preserve"> MS Excel program, </w:t>
+      </w:r>
+      <w:r>
+        <w:rPr>
+          <w:rFonts w:ascii="Calibri" w:hAnsi="Calibri" w:cs="Calibri"/>
+        </w:rPr>
+        <w:t>and every</w:t>
+      </w:r>
+      <w:r>
+        <w:rPr>
+          <w:rFonts w:ascii="Calibri" w:hAnsi="Calibri" w:cs="Calibri"/>
+        </w:rPr>
+        <w:t xml:space="preserve"> future task is documented properly to take this project in a nice way.</w:t>
+      </w:r>
+    </w:p>
+    <w:p>
+      <w:pPr>
+        <w:pStyle w:val="NormalWeb"/>
+        <w:spacing w:line="360" w:lineRule="auto"/>
+        <w:jc w:val="both"/>
+        <w:rPr>
+          <w:rFonts w:ascii="Calibri" w:hAnsi="Calibri" w:cs="Calibri"/>
+          <w:b/>
+          <w:bCs/>
+        </w:rPr>
+      </w:pPr>
+      <w:r>
+        <w:rPr>
+          <w:rFonts w:ascii="Calibri" w:hAnsi="Calibri" w:cs="Calibri"/>
+          <w:b/>
+          <w:bCs/>
+        </w:rPr>
+        <w:t xml:space="preserve">Project Milestones </w:t>
+      </w:r>
+    </w:p>
+    <w:p>
+      <w:pPr>
+        <w:pStyle w:val="NormalWeb"/>
+        <w:numPr>
+          <w:ilvl w:val="0"/>
+          <w:numId w:val="46"/>
+        </w:numPr>
+        <w:spacing w:line="360" w:lineRule="auto"/>
+        <w:rPr>
+          <w:rFonts w:ascii="Calibri" w:hAnsi="Calibri" w:cs="Calibri"/>
+        </w:rPr>
+      </w:pPr>
+      <w:r>
+        <w:rPr>
+          <w:rFonts w:ascii="Calibri" w:hAnsi="Calibri" w:cs="Calibri"/>
+          <w:b/>
+          <w:bCs/>
+        </w:rPr>
+        <w:t>Milestone 01:</w:t>
+      </w:r>
+      <w:r>
+        <w:rPr>
+          <w:rFonts w:ascii="Calibri" w:hAnsi="Calibri" w:cs="Calibri"/>
+        </w:rPr>
+        <w:t xml:space="preserve"> (01-07-202</w:t>
+      </w:r>
+      <w:r>
+        <w:rPr>
+          <w:rFonts w:ascii="Calibri" w:hAnsi="Calibri" w:cs="Calibri"/>
+        </w:rPr>
+        <w:t>3</w:t>
+      </w:r>
+      <w:r>
+        <w:rPr>
+          <w:rFonts w:ascii="Calibri" w:hAnsi="Calibri" w:cs="Calibri"/>
+        </w:rPr>
+        <w:t>)</w:t>
+      </w:r>
+      <w:r>
+        <w:rPr>
+          <w:rFonts w:ascii="Calibri" w:hAnsi="Calibri" w:cs="Calibri"/>
+        </w:rPr>
+        <w:t xml:space="preserve">: Daytime Elephant Detection </w:t>
+      </w:r>
+      <w:r>
+        <w:rPr>
+          <w:rFonts w:ascii="Calibri" w:hAnsi="Calibri" w:cs="Calibri"/>
+        </w:rPr>
+        <w:t>Model</w:t>
+      </w:r>
+      <w:r>
+        <w:rPr>
+          <w:rFonts w:ascii="Calibri" w:hAnsi="Calibri" w:cs="Calibri"/>
+        </w:rPr>
+        <w:t xml:space="preserve"> Prototype</w:t>
+      </w:r>
+      <w:r>
+        <w:rPr>
+          <w:rFonts w:ascii="Calibri" w:hAnsi="Calibri" w:cs="Calibri"/>
+        </w:rPr>
+        <w:t>.</w:t>
+      </w:r>
+      <w:r>
+        <w:rPr>
+          <w:rFonts w:ascii="Calibri" w:hAnsi="Calibri" w:cs="Calibri"/>
+        </w:rPr>
+        <w:t xml:space="preserve"> </w:t>
+      </w:r>
+    </w:p>
+    <w:p>
+      <w:pPr>
+        <w:pStyle w:val="NormalWeb"/>
+        <w:numPr>
+          <w:ilvl w:val="0"/>
+          <w:numId w:val="46"/>
+        </w:numPr>
+        <w:spacing w:line="360" w:lineRule="auto"/>
+        <w:rPr>
+          <w:rFonts w:ascii="Calibri" w:hAnsi="Calibri" w:cs="Calibri"/>
+        </w:rPr>
+      </w:pPr>
+      <w:r>
+        <w:rPr>
+          <w:rFonts w:ascii="Calibri" w:hAnsi="Calibri" w:cs="Calibri"/>
+          <w:b/>
+          <w:bCs/>
+        </w:rPr>
+        <w:t>Milestone 0</w:t>
+      </w:r>
+      <w:r>
+        <w:rPr>
+          <w:rFonts w:ascii="Calibri" w:hAnsi="Calibri" w:cs="Calibri"/>
+          <w:b/>
+          <w:bCs/>
+        </w:rPr>
+        <w:t>2</w:t>
+      </w:r>
+      <w:r>
+        <w:rPr>
+          <w:rFonts w:ascii="Calibri" w:hAnsi="Calibri" w:cs="Calibri"/>
+          <w:b/>
+          <w:bCs/>
+        </w:rPr>
+        <w:t>:</w:t>
+      </w:r>
+      <w:r>
+        <w:rPr>
+          <w:rFonts w:ascii="Calibri" w:hAnsi="Calibri" w:cs="Calibri"/>
+        </w:rPr>
+        <w:t xml:space="preserve"> (01-</w:t>
+      </w:r>
+      <w:r>
+        <w:rPr>
+          <w:rFonts w:ascii="Calibri" w:hAnsi="Calibri" w:cs="Calibri"/>
+        </w:rPr>
+        <w:t>25</w:t>
+      </w:r>
+      <w:r>
+        <w:rPr>
+          <w:rFonts w:ascii="Calibri" w:hAnsi="Calibri" w:cs="Calibri"/>
+        </w:rPr>
+        <w:t>-202</w:t>
+      </w:r>
+      <w:r>
+        <w:rPr>
+          <w:rFonts w:ascii="Calibri" w:hAnsi="Calibri" w:cs="Calibri"/>
+        </w:rPr>
+        <w:t>3</w:t>
+      </w:r>
+      <w:r>
+        <w:rPr>
+          <w:rFonts w:ascii="Calibri" w:hAnsi="Calibri" w:cs="Calibri"/>
+        </w:rPr>
+        <w:t>)</w:t>
+      </w:r>
+      <w:r>
+        <w:rPr>
+          <w:rFonts w:ascii="Calibri" w:hAnsi="Calibri" w:cs="Calibri"/>
+        </w:rPr>
+        <w:t xml:space="preserve">: </w:t>
+      </w:r>
+      <w:r>
+        <w:rPr>
+          <w:rFonts w:ascii="Calibri" w:hAnsi="Calibri" w:cs="Calibri"/>
+        </w:rPr>
+        <w:t>Night</w:t>
+      </w:r>
+      <w:r>
+        <w:rPr>
+          <w:rFonts w:ascii="Calibri" w:hAnsi="Calibri" w:cs="Calibri"/>
+        </w:rPr>
+        <w:t xml:space="preserve">time Elephant Detection </w:t>
+      </w:r>
+      <w:r>
+        <w:rPr>
+          <w:rFonts w:ascii="Calibri" w:hAnsi="Calibri" w:cs="Calibri"/>
+        </w:rPr>
+        <w:t>Model</w:t>
+      </w:r>
+      <w:r>
+        <w:rPr>
+          <w:rFonts w:ascii="Calibri" w:hAnsi="Calibri" w:cs="Calibri"/>
+        </w:rPr>
+        <w:t xml:space="preserve"> Prototype</w:t>
+      </w:r>
+      <w:r>
+        <w:rPr>
+          <w:rFonts w:ascii="Calibri" w:hAnsi="Calibri" w:cs="Calibri"/>
+        </w:rPr>
+        <w:t>.</w:t>
+      </w:r>
+      <w:r>
+        <w:rPr>
+          <w:rFonts w:ascii="Calibri" w:hAnsi="Calibri" w:cs="Calibri"/>
+        </w:rPr>
+        <w:t xml:space="preserve"> </w:t>
+      </w:r>
+    </w:p>
+    <w:p>
+      <w:pPr>
+        <w:pStyle w:val="NormalWeb"/>
+        <w:numPr>
+          <w:ilvl w:val="0"/>
+          <w:numId w:val="46"/>
+        </w:numPr>
+        <w:spacing w:line="360" w:lineRule="auto"/>
+        <w:rPr>
+          <w:rFonts w:ascii="Calibri" w:hAnsi="Calibri" w:cs="Calibri"/>
+        </w:rPr>
+      </w:pPr>
+      <w:r>
+        <w:rPr>
+          <w:rFonts w:ascii="Calibri" w:hAnsi="Calibri" w:cs="Calibri"/>
+          <w:b/>
+          <w:bCs/>
+        </w:rPr>
+        <w:t>Milestone</w:t>
+      </w:r>
+      <w:r>
+        <w:rPr>
+          <w:rFonts w:ascii="Calibri" w:hAnsi="Calibri" w:cs="Calibri"/>
+          <w:b/>
+          <w:bCs/>
+        </w:rPr>
+        <w:t xml:space="preserve"> </w:t>
+      </w:r>
+      <w:r>
+        <w:rPr>
+          <w:rFonts w:ascii="Calibri" w:hAnsi="Calibri" w:cs="Calibri"/>
+          <w:b/>
+          <w:bCs/>
+        </w:rPr>
+        <w:t>0</w:t>
+      </w:r>
+      <w:r>
+        <w:rPr>
+          <w:rFonts w:ascii="Calibri" w:hAnsi="Calibri" w:cs="Calibri"/>
+          <w:b/>
+          <w:bCs/>
+        </w:rPr>
+        <w:t>3</w:t>
+      </w:r>
+      <w:r>
+        <w:rPr>
+          <w:rFonts w:ascii="Calibri" w:hAnsi="Calibri" w:cs="Calibri"/>
+          <w:b/>
+          <w:bCs/>
+        </w:rPr>
+        <w:t>:</w:t>
+      </w:r>
+      <w:r>
+        <w:rPr>
+          <w:rFonts w:ascii="Calibri" w:hAnsi="Calibri" w:cs="Calibri"/>
+        </w:rPr>
+        <w:t xml:space="preserve"> (0</w:t>
+      </w:r>
+      <w:r>
+        <w:rPr>
+          <w:rFonts w:ascii="Calibri" w:hAnsi="Calibri" w:cs="Calibri"/>
+        </w:rPr>
+        <w:t>2</w:t>
+      </w:r>
+      <w:r>
+        <w:rPr>
+          <w:rFonts w:ascii="Calibri" w:hAnsi="Calibri" w:cs="Calibri"/>
+        </w:rPr>
+        <w:t>-</w:t>
+      </w:r>
+      <w:r>
+        <w:rPr>
+          <w:rFonts w:ascii="Calibri" w:hAnsi="Calibri" w:cs="Calibri"/>
+        </w:rPr>
+        <w:t>19</w:t>
+      </w:r>
+      <w:r>
+        <w:rPr>
+          <w:rFonts w:ascii="Calibri" w:hAnsi="Calibri" w:cs="Calibri"/>
+        </w:rPr>
+        <w:t>-202</w:t>
+      </w:r>
+      <w:r>
+        <w:rPr>
+          <w:rFonts w:ascii="Calibri" w:hAnsi="Calibri" w:cs="Calibri"/>
+        </w:rPr>
+        <w:t>3</w:t>
+      </w:r>
+      <w:r>
+        <w:rPr>
+          <w:rFonts w:ascii="Calibri" w:hAnsi="Calibri" w:cs="Calibri"/>
+        </w:rPr>
+        <w:t>)</w:t>
+      </w:r>
+      <w:r>
+        <w:rPr>
+          <w:rFonts w:ascii="Calibri" w:hAnsi="Calibri" w:cs="Calibri"/>
+        </w:rPr>
+        <w:t>:</w:t>
+      </w:r>
+      <w:r>
+        <w:rPr>
+          <w:rFonts w:ascii="Calibri" w:hAnsi="Calibri" w:cs="Calibri"/>
+        </w:rPr>
+        <w:t xml:space="preserve"> </w:t>
+      </w:r>
+      <w:r>
+        <w:rPr>
+          <w:rFonts w:ascii="Calibri" w:hAnsi="Calibri" w:cs="Calibri"/>
+        </w:rPr>
+        <w:t xml:space="preserve"> </w:t>
+      </w:r>
+      <w:r>
+        <w:rPr>
+          <w:rFonts w:ascii="Calibri" w:hAnsi="Calibri" w:cs="Calibri"/>
+        </w:rPr>
+        <w:t>Fully functional Elephant Monitoring with daytime/</w:t>
+      </w:r>
+      <w:r>
+        <w:rPr>
+          <w:rFonts w:ascii="Calibri" w:hAnsi="Calibri" w:cs="Calibri"/>
+        </w:rPr>
+        <w:t>nighttime</w:t>
+      </w:r>
+      <w:r>
+        <w:rPr>
+          <w:rFonts w:ascii="Calibri" w:hAnsi="Calibri" w:cs="Calibri"/>
+        </w:rPr>
+        <w:t xml:space="preserve"> models and early warning SMS sending feature</w:t>
+      </w:r>
+      <w:r>
+        <w:rPr>
+          <w:rFonts w:ascii="Calibri" w:hAnsi="Calibri" w:cs="Calibri"/>
+        </w:rPr>
+        <w:t xml:space="preserve"> (Without backend panel)</w:t>
+      </w:r>
+      <w:r>
+        <w:rPr>
+          <w:rFonts w:ascii="Calibri" w:hAnsi="Calibri" w:cs="Calibri"/>
+        </w:rPr>
+        <w:t xml:space="preserve">. </w:t>
+      </w:r>
+    </w:p>
+    <w:p>
+      <w:pPr>
+        <w:pStyle w:val="NormalWeb"/>
+        <w:numPr>
+          <w:ilvl w:val="0"/>
+          <w:numId w:val="46"/>
+        </w:numPr>
+        <w:spacing w:line="360" w:lineRule="auto"/>
+        <w:jc w:val="both"/>
+        <w:rPr>
+          <w:rFonts w:ascii="Calibri" w:hAnsi="Calibri" w:cs="Calibri"/>
+        </w:rPr>
+      </w:pPr>
+      <w:r>
+        <w:rPr>
+          <w:rFonts w:ascii="Calibri" w:hAnsi="Calibri" w:cs="Calibri"/>
+          <w:b/>
+          <w:bCs/>
+        </w:rPr>
+        <w:t>Milestone</w:t>
+      </w:r>
+      <w:r>
+        <w:rPr>
+          <w:rFonts w:ascii="Calibri" w:hAnsi="Calibri" w:cs="Calibri"/>
+          <w:b/>
+          <w:bCs/>
+        </w:rPr>
+        <w:t xml:space="preserve"> </w:t>
+      </w:r>
+      <w:r>
+        <w:rPr>
+          <w:rFonts w:ascii="Calibri" w:hAnsi="Calibri" w:cs="Calibri"/>
+          <w:b/>
+          <w:bCs/>
+        </w:rPr>
+        <w:t>0</w:t>
+      </w:r>
+      <w:r>
+        <w:rPr>
+          <w:rFonts w:ascii="Calibri" w:hAnsi="Calibri" w:cs="Calibri"/>
+          <w:b/>
+          <w:bCs/>
+        </w:rPr>
+        <w:t>4</w:t>
+      </w:r>
+      <w:r>
+        <w:rPr>
+          <w:rFonts w:ascii="Calibri" w:hAnsi="Calibri" w:cs="Calibri"/>
+          <w:b/>
+          <w:bCs/>
+        </w:rPr>
+        <w:t>:</w:t>
+      </w:r>
+      <w:r>
+        <w:rPr>
+          <w:rFonts w:ascii="Calibri" w:hAnsi="Calibri" w:cs="Calibri"/>
+          <w:b/>
+          <w:bCs/>
+        </w:rPr>
+        <w:t xml:space="preserve"> </w:t>
+      </w:r>
+      <w:r>
+        <w:rPr>
+          <w:rFonts w:ascii="Calibri" w:hAnsi="Calibri" w:cs="Calibri"/>
+        </w:rPr>
+        <w:t>(0</w:t>
+      </w:r>
+      <w:r>
+        <w:rPr>
+          <w:rFonts w:ascii="Calibri" w:hAnsi="Calibri" w:cs="Calibri"/>
+        </w:rPr>
+        <w:t>3</w:t>
+      </w:r>
+      <w:r>
+        <w:rPr>
+          <w:rFonts w:ascii="Calibri" w:hAnsi="Calibri" w:cs="Calibri"/>
+        </w:rPr>
+        <w:t>-</w:t>
+      </w:r>
+      <w:r>
+        <w:rPr>
+          <w:rFonts w:ascii="Calibri" w:hAnsi="Calibri" w:cs="Calibri"/>
+        </w:rPr>
+        <w:t>04</w:t>
+      </w:r>
+      <w:r>
+        <w:rPr>
+          <w:rFonts w:ascii="Calibri" w:hAnsi="Calibri" w:cs="Calibri"/>
+        </w:rPr>
+        <w:t>-202</w:t>
+      </w:r>
+      <w:r>
+        <w:rPr>
+          <w:rFonts w:ascii="Calibri" w:hAnsi="Calibri" w:cs="Calibri"/>
+        </w:rPr>
+        <w:t>3</w:t>
+      </w:r>
+      <w:r>
+        <w:rPr>
+          <w:rFonts w:ascii="Calibri" w:hAnsi="Calibri" w:cs="Calibri"/>
+        </w:rPr>
+        <w:t>)</w:t>
+      </w:r>
+      <w:r>
+        <w:rPr>
+          <w:rFonts w:ascii="Calibri" w:hAnsi="Calibri" w:cs="Calibri"/>
+        </w:rPr>
+        <w:t>:</w:t>
+      </w:r>
+      <w:r>
+        <w:rPr>
+          <w:rFonts w:ascii="Calibri" w:hAnsi="Calibri" w:cs="Calibri"/>
+        </w:rPr>
+        <w:t xml:space="preserve"> Fully working system with all features (Without bug fixing &amp; Testing).</w:t>
+      </w:r>
+    </w:p>
+    <w:p>
+      <w:pPr>
+        <w:pStyle w:val="NormalWeb"/>
+        <w:numPr>
+          <w:ilvl w:val="0"/>
+          <w:numId w:val="46"/>
+        </w:numPr>
+        <w:spacing w:line="360" w:lineRule="auto"/>
+        <w:jc w:val="both"/>
+        <w:rPr>
+          <w:rFonts w:ascii="Calibri" w:hAnsi="Calibri" w:cs="Calibri"/>
+        </w:rPr>
+      </w:pPr>
+      <w:r>
+        <w:rPr>
+          <w:rFonts w:ascii="Calibri" w:hAnsi="Calibri" w:cs="Calibri"/>
+          <w:b/>
+          <w:bCs/>
+        </w:rPr>
+        <w:t>Milestone</w:t>
+      </w:r>
+      <w:r>
+        <w:rPr>
+          <w:rFonts w:ascii="Calibri" w:hAnsi="Calibri" w:cs="Calibri"/>
+          <w:b/>
+          <w:bCs/>
+        </w:rPr>
+        <w:t xml:space="preserve"> </w:t>
+      </w:r>
+      <w:r>
+        <w:rPr>
+          <w:rFonts w:ascii="Calibri" w:hAnsi="Calibri" w:cs="Calibri"/>
+          <w:b/>
+          <w:bCs/>
+        </w:rPr>
+        <w:t>0</w:t>
+      </w:r>
+      <w:r>
+        <w:rPr>
+          <w:rFonts w:ascii="Calibri" w:hAnsi="Calibri" w:cs="Calibri"/>
+          <w:b/>
+          <w:bCs/>
+        </w:rPr>
+        <w:t>5</w:t>
+      </w:r>
+      <w:r>
+        <w:rPr>
+          <w:rFonts w:ascii="Calibri" w:hAnsi="Calibri" w:cs="Calibri"/>
+          <w:b/>
+          <w:bCs/>
+        </w:rPr>
+        <w:t>:</w:t>
+      </w:r>
+      <w:r>
+        <w:rPr>
+          <w:rFonts w:ascii="Calibri" w:hAnsi="Calibri" w:cs="Calibri"/>
+          <w:b/>
+          <w:bCs/>
+        </w:rPr>
+        <w:t xml:space="preserve"> </w:t>
+      </w:r>
+      <w:r>
+        <w:rPr>
+          <w:rFonts w:ascii="Calibri" w:hAnsi="Calibri" w:cs="Calibri"/>
+        </w:rPr>
+        <w:t>(0</w:t>
+      </w:r>
+      <w:r>
+        <w:rPr>
+          <w:rFonts w:ascii="Calibri" w:hAnsi="Calibri" w:cs="Calibri"/>
+        </w:rPr>
+        <w:t>4</w:t>
+      </w:r>
+      <w:r>
+        <w:rPr>
+          <w:rFonts w:ascii="Calibri" w:hAnsi="Calibri" w:cs="Calibri"/>
+        </w:rPr>
+        <w:t>-</w:t>
+      </w:r>
+      <w:r>
+        <w:rPr>
+          <w:rFonts w:ascii="Calibri" w:hAnsi="Calibri" w:cs="Calibri"/>
+        </w:rPr>
+        <w:t>23</w:t>
+      </w:r>
+      <w:r>
+        <w:rPr>
+          <w:rFonts w:ascii="Calibri" w:hAnsi="Calibri" w:cs="Calibri"/>
+        </w:rPr>
+        <w:t>-2023)</w:t>
+      </w:r>
+      <w:r>
+        <w:rPr>
+          <w:rFonts w:ascii="Calibri" w:hAnsi="Calibri" w:cs="Calibri"/>
+        </w:rPr>
+        <w:t>: Final Submission with all documents, manuals and fully working system.</w:t>
+      </w:r>
+    </w:p>
+    <w:p>
+      <w:pPr>
+        <w:pStyle w:val="NormalWeb"/>
+        <w:spacing w:line="360" w:lineRule="auto"/>
+        <w:jc w:val="both"/>
+        <w:rPr>
+          <w:rFonts w:ascii="Calibri" w:hAnsi="Calibri" w:cs="Calibri"/>
+        </w:rPr>
+      </w:pPr>
+    </w:p>
+    <w:p>
+      <w:pPr>
+        <w:pStyle w:val="NormalWeb"/>
+        <w:spacing w:line="360" w:lineRule="auto"/>
+        <w:jc w:val="both"/>
+        <w:rPr>
+          <w:rFonts w:ascii="Calibri" w:hAnsi="Calibri" w:cs="Calibri"/>
+        </w:rPr>
+      </w:pPr>
+    </w:p>
+    <w:p>
+      <w:pPr>
+        <w:pStyle w:val="NormalWeb"/>
+        <w:spacing w:line="360" w:lineRule="auto"/>
+        <w:jc w:val="both"/>
+        <w:rPr>
+          <w:rFonts w:ascii="Calibri" w:hAnsi="Calibri" w:cs="Calibri"/>
+        </w:rPr>
+      </w:pPr>
+    </w:p>
+    <w:p>
+      <w:pPr>
+        <w:pStyle w:val="NormalWeb"/>
+        <w:spacing w:line="360" w:lineRule="auto"/>
+        <w:jc w:val="both"/>
+        <w:rPr>
+          <w:rFonts w:ascii="Calibri" w:hAnsi="Calibri" w:cs="Calibri"/>
+        </w:rPr>
+      </w:pPr>
+    </w:p>
+    <w:p>
+      <w:pPr>
+        <w:pStyle w:val="NormalWeb"/>
+        <w:spacing w:line="360" w:lineRule="auto"/>
+        <w:jc w:val="both"/>
+        <w:rPr>
+          <w:rFonts w:ascii="Calibri" w:hAnsi="Calibri" w:cs="Calibri"/>
+        </w:rPr>
+      </w:pPr>
+    </w:p>
+    <w:p>
+      <w:pPr>
+        <w:pStyle w:val="NormalWeb"/>
+        <w:spacing w:line="360" w:lineRule="auto"/>
+        <w:jc w:val="both"/>
+        <w:rPr>
+          <w:rFonts w:ascii="Calibri" w:hAnsi="Calibri" w:cs="Calibri"/>
+        </w:rPr>
+      </w:pPr>
+    </w:p>
+    <w:p>
+      <w:pPr>
+        <w:pStyle w:val="NormalWeb"/>
+        <w:spacing w:line="360" w:lineRule="auto"/>
+        <w:jc w:val="both"/>
+        <w:rPr>
+          <w:rFonts w:ascii="Calibri" w:hAnsi="Calibri" w:cs="Calibri"/>
+        </w:rPr>
+      </w:pPr>
+    </w:p>
+    <w:p>
+      <w:pPr>
+        <w:pStyle w:val="NormalWeb"/>
+        <w:spacing w:line="360" w:lineRule="auto"/>
+        <w:jc w:val="both"/>
+        <w:rPr>
+          <w:rFonts w:ascii="Calibri" w:hAnsi="Calibri" w:cs="Calibri"/>
+        </w:rPr>
+      </w:pPr>
+    </w:p>
+    <w:p>
+      <w:pPr>
+        <w:pStyle w:val="NormalWeb"/>
+        <w:spacing w:line="360" w:lineRule="auto"/>
+        <w:jc w:val="both"/>
+        <w:rPr>
+          <w:rFonts w:ascii="Calibri" w:hAnsi="Calibri" w:cs="Calibri"/>
+        </w:rPr>
+      </w:pPr>
+    </w:p>
+    <w:p>
+      <w:pPr>
+        <w:pStyle w:val="NormalWeb"/>
+        <w:spacing w:line="360" w:lineRule="auto"/>
+        <w:jc w:val="both"/>
+        <w:rPr>
+          <w:rFonts w:ascii="Calibri" w:hAnsi="Calibri" w:cs="Calibri"/>
+        </w:rPr>
+      </w:pPr>
+    </w:p>
+    <w:p>
+      <w:pPr>
+        <w:pStyle w:val="NormalWeb"/>
+        <w:spacing w:line="360" w:lineRule="auto"/>
+        <w:jc w:val="both"/>
+        <w:rPr>
+          <w:rFonts w:ascii="Calibri" w:hAnsi="Calibri" w:cs="Calibri"/>
+        </w:rPr>
+      </w:pPr>
+    </w:p>
+    <w:p>
+      <w:pPr>
+        <w:pStyle w:val="NormalWeb"/>
+        <w:spacing w:line="360" w:lineRule="auto"/>
+        <w:jc w:val="both"/>
+        <w:rPr>
+          <w:rFonts w:ascii="Calibri" w:hAnsi="Calibri" w:cs="Calibri"/>
+        </w:rPr>
+      </w:pPr>
+    </w:p>
+    <w:p>
+      <w:pPr>
+        <w:pStyle w:val="NormalWeb"/>
+        <w:spacing w:line="360" w:lineRule="auto"/>
+        <w:jc w:val="both"/>
+        <w:rPr>
+          <w:rFonts w:ascii="Calibri" w:hAnsi="Calibri" w:cs="Calibri"/>
+        </w:rPr>
+      </w:pPr>
+    </w:p>
+    <w:p>
+      <w:pPr>
+        <w:pStyle w:val="NormalWeb"/>
+        <w:spacing w:line="360" w:lineRule="auto"/>
+        <w:jc w:val="both"/>
+        <w:rPr>
+          <w:rFonts w:ascii="Calibri" w:hAnsi="Calibri" w:cs="Calibri"/>
+        </w:rPr>
+      </w:pPr>
+    </w:p>
+    <w:p>
+      <w:pPr>
+        <w:pStyle w:val="NormalWeb"/>
+        <w:spacing w:line="360" w:lineRule="auto"/>
+        <w:jc w:val="both"/>
+        <w:rPr>
+          <w:rFonts w:ascii="Calibri" w:hAnsi="Calibri" w:cs="Calibri"/>
+        </w:rPr>
+      </w:pPr>
+    </w:p>
+    <w:p>
+      <w:pPr>
+        <w:pStyle w:val="NormalWeb"/>
+        <w:spacing w:line="360" w:lineRule="auto"/>
+        <w:jc w:val="both"/>
+        <w:rPr>
+          <w:rFonts w:ascii="Calibri" w:hAnsi="Calibri" w:cs="Calibri"/>
+        </w:rPr>
+      </w:pPr>
+    </w:p>
+    <w:p>
+      <w:pPr>
+        <w:pStyle w:val="NormalWeb"/>
+        <w:spacing w:line="360" w:lineRule="auto"/>
+        <w:jc w:val="both"/>
+        <w:rPr>
+          <w:rFonts w:ascii="Arial" w:hAnsi="Arial" w:cs="Arial"/>
+          <w:b/>
+          <w:bCs/>
+          <w:color w:val="000000"/>
+          <w:sz w:val="22"/>
+          <w:szCs w:val="22"/>
+        </w:rPr>
+      </w:pPr>
+      <w:r>
+        <w:rPr>
+          <w:rFonts w:ascii="Arial" w:hAnsi="Arial" w:cs="Arial"/>
+          <w:b/>
+          <w:bCs/>
+          <w:color w:val="000000"/>
+          <w:sz w:val="22"/>
+          <w:szCs w:val="22"/>
+        </w:rPr>
+        <w:t>Artefact Planning</w:t>
+      </w:r>
+    </w:p>
+    <w:p>
+      <w:pPr>
+        <w:pStyle w:val="NormalWeb"/>
+        <w:spacing w:line="360" w:lineRule="auto"/>
+        <w:jc w:val="both"/>
+        <w:rPr>
+          <w:rFonts w:ascii="Calibri" w:hAnsi="Calibri" w:cs="Calibri"/>
+        </w:rPr>
+      </w:pPr>
     </w:p>
     <w:p>
       <w:pPr>
@@ -3483,6 +4353,119 @@
       <w:rPr>
         <w:rFonts w:ascii="Wingdings" w:hAnsi="Wingdings" w:hint="default"/>
         <w:sz w:val="20"/>
+      </w:rPr>
+    </w:lvl>
+  </w:abstractNum>
+  <w:abstractNum w:abstractNumId="4" w15:restartNumberingAfterBreak="0">
+    <w:nsid w:val="7DC11F7A"/>
+    <w:multiLevelType w:val="hybridMultilevel"/>
+    <w:tmpl w:val="A7EA4CC0"/>
+    <w:lvl w:ilvl="0" w:tplc="04090001">
+      <w:start w:val="1"/>
+      <w:numFmt w:val="bullet"/>
+      <w:lvlText w:val=""/>
+      <w:lvlJc w:val="left"/>
+      <w:pPr>
+        <w:ind w:left="720" w:hanging="360"/>
+      </w:pPr>
+      <w:rPr>
+        <w:rFonts w:ascii="Symbol" w:hAnsi="Symbol" w:hint="default"/>
+      </w:rPr>
+    </w:lvl>
+    <w:lvl w:ilvl="1" w:tplc="04090003">
+      <w:start w:val="1"/>
+      <w:numFmt w:val="bullet"/>
+      <w:lvlText w:val="o"/>
+      <w:lvlJc w:val="left"/>
+      <w:pPr>
+        <w:ind w:left="1440" w:hanging="360"/>
+      </w:pPr>
+      <w:rPr>
+        <w:rFonts w:ascii="Courier New" w:hAnsi="Courier New" w:cs="Courier New" w:hint="default"/>
+      </w:rPr>
+    </w:lvl>
+    <w:lvl w:ilvl="2" w:tplc="04090005" w:tentative="1">
+      <w:start w:val="1"/>
+      <w:numFmt w:val="bullet"/>
+      <w:lvlText w:val=""/>
+      <w:lvlJc w:val="left"/>
+      <w:pPr>
+        <w:ind w:left="2160" w:hanging="360"/>
+      </w:pPr>
+      <w:rPr>
+        <w:rFonts w:ascii="Wingdings" w:hAnsi="Wingdings" w:hint="default"/>
+      </w:rPr>
+    </w:lvl>
+    <w:lvl w:ilvl="3" w:tplc="04090001" w:tentative="1">
+      <w:start w:val="1"/>
+      <w:numFmt w:val="bullet"/>
+      <w:lvlText w:val=""/>
+      <w:lvlJc w:val="left"/>
+      <w:pPr>
+        <w:ind w:left="2880" w:hanging="360"/>
+      </w:pPr>
+      <w:rPr>
+        <w:rFonts w:ascii="Symbol" w:hAnsi="Symbol" w:hint="default"/>
+      </w:rPr>
+    </w:lvl>
+    <w:lvl w:ilvl="4" w:tplc="04090003" w:tentative="1">
+      <w:start w:val="1"/>
+      <w:numFmt w:val="bullet"/>
+      <w:lvlText w:val="o"/>
+      <w:lvlJc w:val="left"/>
+      <w:pPr>
+        <w:ind w:left="3600" w:hanging="360"/>
+      </w:pPr>
+      <w:rPr>
+        <w:rFonts w:ascii="Courier New" w:hAnsi="Courier New" w:cs="Courier New" w:hint="default"/>
+      </w:rPr>
+    </w:lvl>
+    <w:lvl w:ilvl="5" w:tplc="04090005" w:tentative="1">
+      <w:start w:val="1"/>
+      <w:numFmt w:val="bullet"/>
+      <w:lvlText w:val=""/>
+      <w:lvlJc w:val="left"/>
+      <w:pPr>
+        <w:ind w:left="4320" w:hanging="360"/>
+      </w:pPr>
+      <w:rPr>
+        <w:rFonts w:ascii="Wingdings" w:hAnsi="Wingdings" w:hint="default"/>
+      </w:rPr>
+    </w:lvl>
+    <w:lvl w:ilvl="6" w:tplc="04090001" w:tentative="1">
+      <w:start w:val="1"/>
+      <w:numFmt w:val="bullet"/>
+      <w:lvlText w:val=""/>
+      <w:lvlJc w:val="left"/>
+      <w:pPr>
+        <w:ind w:left="5040" w:hanging="360"/>
+      </w:pPr>
+      <w:rPr>
+        <w:rFonts w:ascii="Symbol" w:hAnsi="Symbol" w:hint="default"/>
+      </w:rPr>
+    </w:lvl>
+    <w:lvl w:ilvl="7" w:tplc="04090003" w:tentative="1">
+      <w:start w:val="1"/>
+      <w:numFmt w:val="bullet"/>
+      <w:lvlText w:val="o"/>
+      <w:lvlJc w:val="left"/>
+      <w:pPr>
+        <w:ind w:left="5760" w:hanging="360"/>
+      </w:pPr>
+      <w:rPr>
+        <w:rFonts w:ascii="Courier New" w:hAnsi="Courier New" w:cs="Courier New" w:hint="default"/>
+      </w:rPr>
+    </w:lvl>
+    <w:lvl w:ilvl="8" w:tplc="04090005" w:tentative="1">
+      <w:start w:val="1"/>
+      <w:numFmt w:val="bullet"/>
+      <w:lvlText w:val=""/>
+      <w:lvlJc w:val="left"/>
+      <w:pPr>
+        <w:ind w:left="6480" w:hanging="360"/>
+      </w:pPr>
+      <w:rPr>
+        <w:rFonts w:ascii="Wingdings" w:hAnsi="Wingdings" w:hint="default"/>
       </w:rPr>
     </w:lvl>
   </w:abstractNum>
@@ -3620,6 +4603,9 @@
   </w:num>
   <w:num w:numId="45" w16cid:durableId="298732345">
     <w:abstractNumId w:val="3"/>
+  </w:num>
+  <w:num w:numId="46" w16cid:durableId="1781484368">
+    <w:abstractNumId w:val="4"/>
   </w:num>
 </w:numbering>
 </file>

</xml_diff>